<commit_message>
use cases are finished
</commit_message>
<xml_diff>
--- a/documents/RAD/PARTS/Ersin/1.1 and 3 and usecases - Ersin.docx
+++ b/documents/RAD/PARTS/Ersin/1.1 and 3 and usecases - Ersin.docx
@@ -743,7 +743,7 @@
                 <w:right w:val="none" w:color="auto" w:sz="0" w:space="0"/>
                 <w:between w:val="none" w:color="auto" w:sz="0" w:space="0"/>
               </w:pBdr>
-              <w:spacing w:after="240" w:line="360" w:lineRule="atLeast"/>
+              <w:spacing w:after="240" w:line="240" w:lineRule="auto"/>
               <w:rPr>
                 <w:rFonts w:hint="default" w:ascii="Times New Roman" w:hAnsi="Times New Roman" w:cs="Times New Roman"/>
                 <w:b/>
@@ -780,7 +780,7 @@
                 <w:right w:val="none" w:color="auto" w:sz="0" w:space="0"/>
                 <w:between w:val="none" w:color="auto" w:sz="0" w:space="0"/>
               </w:pBdr>
-              <w:spacing w:after="240" w:line="360" w:lineRule="atLeast"/>
+              <w:spacing w:after="240" w:line="240" w:lineRule="auto"/>
               <w:rPr>
                 <w:rFonts w:hint="default" w:ascii="Times New Roman" w:hAnsi="Times New Roman" w:cs="Times New Roman"/>
                 <w:b/>
@@ -817,7 +817,7 @@
                 <w:right w:val="none" w:color="auto" w:sz="0" w:space="0"/>
                 <w:between w:val="none" w:color="auto" w:sz="0" w:space="0"/>
               </w:pBdr>
-              <w:spacing w:after="240" w:line="360" w:lineRule="atLeast"/>
+              <w:spacing w:after="240" w:line="240" w:lineRule="auto"/>
               <w:rPr>
                 <w:rFonts w:hint="default" w:ascii="Times New Roman" w:hAnsi="Times New Roman" w:cs="Times New Roman"/>
                 <w:b/>
@@ -854,7 +854,7 @@
                 <w:right w:val="none" w:color="auto" w:sz="0" w:space="0"/>
                 <w:between w:val="none" w:color="auto" w:sz="0" w:space="0"/>
               </w:pBdr>
-              <w:spacing w:after="240" w:line="360" w:lineRule="atLeast"/>
+              <w:spacing w:after="240" w:line="240" w:lineRule="auto"/>
               <w:rPr>
                 <w:rFonts w:hint="default" w:ascii="Times New Roman" w:hAnsi="Times New Roman" w:cs="Times New Roman"/>
                 <w:b/>
@@ -891,7 +891,7 @@
                 <w:right w:val="none" w:color="auto" w:sz="0" w:space="0"/>
                 <w:between w:val="none" w:color="auto" w:sz="0" w:space="0"/>
               </w:pBdr>
-              <w:spacing w:after="240" w:line="360" w:lineRule="atLeast"/>
+              <w:spacing w:after="240" w:line="240" w:lineRule="auto"/>
               <w:rPr>
                 <w:rFonts w:hint="default" w:ascii="Times New Roman" w:hAnsi="Times New Roman" w:cs="Times New Roman"/>
                 <w:b/>
@@ -928,7 +928,7 @@
                 <w:right w:val="none" w:color="auto" w:sz="0" w:space="0"/>
                 <w:between w:val="none" w:color="auto" w:sz="0" w:space="0"/>
               </w:pBdr>
-              <w:spacing w:after="240" w:line="360" w:lineRule="atLeast"/>
+              <w:spacing w:after="240" w:line="240" w:lineRule="auto"/>
               <w:rPr>
                 <w:rFonts w:hint="default" w:ascii="Times New Roman" w:hAnsi="Times New Roman" w:cs="Times New Roman"/>
                 <w:b/>
@@ -965,7 +965,7 @@
                 <w:right w:val="none" w:color="auto" w:sz="0" w:space="0"/>
                 <w:between w:val="none" w:color="auto" w:sz="0" w:space="0"/>
               </w:pBdr>
-              <w:spacing w:after="240" w:line="360" w:lineRule="atLeast"/>
+              <w:spacing w:after="240" w:line="240" w:lineRule="auto"/>
               <w:rPr>
                 <w:rFonts w:hint="default" w:ascii="Times New Roman" w:hAnsi="Times New Roman" w:cs="Times New Roman"/>
                 <w:b/>
@@ -1024,7 +1024,25 @@
                 <w:szCs w:val="24"/>
                 <w:lang w:val="tr"/>
               </w:rPr>
-              <w:t xml:space="preserve"> and loads the data.</w:t>
+              <w:t xml:space="preserve"> and loads the </w:t>
+            </w:r>
+            <w:r>
+              <w:rPr>
+                <w:rFonts w:hint="default" w:ascii="Times New Roman" w:hAnsi="Times New Roman" w:eastAsia="Times New Roman" w:cs="Times New Roman"/>
+                <w:sz w:val="24"/>
+                <w:szCs w:val="24"/>
+                <w:lang w:val="tr"/>
+              </w:rPr>
+              <w:t xml:space="preserve">classes </w:t>
+            </w:r>
+            <w:r>
+              <w:rPr>
+                <w:rFonts w:hint="default" w:ascii="Times New Roman" w:hAnsi="Times New Roman" w:eastAsia="Times New Roman" w:cs="Times New Roman"/>
+                <w:sz w:val="24"/>
+                <w:szCs w:val="24"/>
+                <w:lang w:val="tr"/>
+              </w:rPr>
+              <w:t>data in to main page.</w:t>
             </w:r>
           </w:p>
         </w:tc>
@@ -1051,8 +1069,10 @@
               <w:jc w:val="both"/>
               <w:rPr>
                 <w:rFonts w:hint="default" w:ascii="Times New Roman" w:hAnsi="Times New Roman" w:cs="Times New Roman"/>
-                <w:sz w:val="24"/>
-                <w:szCs w:val="24"/>
+                <w:b/>
+                <w:sz w:val="24"/>
+                <w:szCs w:val="24"/>
+                <w:vertAlign w:val="baseline"/>
               </w:rPr>
             </w:pPr>
             <w:r>
@@ -1159,26 +1179,15 @@
               </w:rPr>
               <w:t>page.</w:t>
             </w:r>
-          </w:p>
-          <w:p>
-            <w:pPr>
-              <w:pStyle w:val="5"/>
-              <w:pBdr>
-                <w:top w:val="none" w:color="auto" w:sz="0" w:space="0"/>
-                <w:left w:val="none" w:color="auto" w:sz="0" w:space="0"/>
-                <w:bottom w:val="none" w:color="auto" w:sz="0" w:space="0"/>
-                <w:right w:val="none" w:color="auto" w:sz="0" w:space="0"/>
-                <w:between w:val="none" w:color="auto" w:sz="0" w:space="0"/>
-              </w:pBdr>
-              <w:spacing w:after="240" w:line="360" w:lineRule="atLeast"/>
-              <w:rPr>
-                <w:rFonts w:hint="default" w:ascii="Times New Roman" w:hAnsi="Times New Roman" w:cs="Times New Roman"/>
-                <w:b/>
-                <w:sz w:val="24"/>
-                <w:szCs w:val="24"/>
-                <w:vertAlign w:val="baseline"/>
-              </w:rPr>
-            </w:pPr>
+            <w:r>
+              <w:rPr>
+                <w:rFonts w:hint="default" w:ascii="Times New Roman" w:hAnsi="Times New Roman" w:cs="Times New Roman"/>
+                <w:sz w:val="24"/>
+                <w:szCs w:val="24"/>
+                <w:lang w:val="tr"/>
+              </w:rPr>
+              <w:t xml:space="preserve"> </w:t>
+            </w:r>
             <w:r>
               <w:rPr>
                 <w:rFonts w:hint="default" w:ascii="Times New Roman" w:hAnsi="Times New Roman" w:cs="Times New Roman"/>
@@ -1294,6 +1303,97 @@
           <w:b/>
         </w:rPr>
       </w:pPr>
+    </w:p>
+    <w:p>
+      <w:pPr>
+        <w:pStyle w:val="5"/>
+        <w:spacing w:after="240" w:line="360" w:lineRule="atLeast"/>
+        <w:rPr>
+          <w:b/>
+        </w:rPr>
+      </w:pPr>
+    </w:p>
+    <w:p>
+      <w:pPr>
+        <w:pStyle w:val="5"/>
+        <w:spacing w:after="240" w:line="360" w:lineRule="atLeast"/>
+        <w:rPr>
+          <w:b/>
+        </w:rPr>
+      </w:pPr>
+    </w:p>
+    <w:p>
+      <w:pPr>
+        <w:pStyle w:val="5"/>
+        <w:spacing w:after="240" w:line="360" w:lineRule="atLeast"/>
+        <w:rPr>
+          <w:b/>
+        </w:rPr>
+      </w:pPr>
+    </w:p>
+    <w:p>
+      <w:pPr>
+        <w:pStyle w:val="5"/>
+        <w:spacing w:after="240" w:line="360" w:lineRule="atLeast"/>
+        <w:rPr>
+          <w:b/>
+        </w:rPr>
+      </w:pPr>
+    </w:p>
+    <w:p>
+      <w:pPr>
+        <w:pStyle w:val="5"/>
+        <w:spacing w:after="240" w:line="360" w:lineRule="atLeast"/>
+        <w:rPr>
+          <w:b/>
+        </w:rPr>
+      </w:pPr>
+    </w:p>
+    <w:p>
+      <w:pPr>
+        <w:pStyle w:val="5"/>
+        <w:spacing w:after="240" w:line="360" w:lineRule="atLeast"/>
+        <w:rPr>
+          <w:b/>
+        </w:rPr>
+      </w:pPr>
+    </w:p>
+    <w:p>
+      <w:pPr>
+        <w:pStyle w:val="5"/>
+        <w:spacing w:after="240" w:line="360" w:lineRule="atLeast"/>
+        <w:rPr>
+          <w:b/>
+        </w:rPr>
+      </w:pPr>
+    </w:p>
+    <w:p>
+      <w:pPr>
+        <w:pStyle w:val="5"/>
+        <w:spacing w:after="240" w:line="360" w:lineRule="atLeast"/>
+        <w:rPr>
+          <w:b/>
+        </w:rPr>
+      </w:pPr>
+    </w:p>
+    <w:p>
+      <w:pPr>
+        <w:pStyle w:val="5"/>
+        <w:spacing w:after="240" w:line="360" w:lineRule="atLeast"/>
+        <w:rPr>
+          <w:rFonts w:hint="default" w:ascii="Times New Roman" w:hAnsi="Times New Roman" w:cs="Times New Roman"/>
+          <w:b/>
+          <w:lang w:val="tr"/>
+        </w:rPr>
+      </w:pPr>
+      <w:r>
+        <w:rPr>
+          <w:rFonts w:hint="default" w:ascii="Times New Roman" w:hAnsi="Times New Roman" w:cs="Times New Roman"/>
+          <w:b/>
+          <w:lang w:val="tr"/>
+        </w:rPr>
+        <w:t>Use Case 2</w:t>
+      </w:r>
     </w:p>
     <w:tbl>
       <w:tblPr>
@@ -1350,6 +1450,7 @@
               </w:pBdr>
               <w:spacing w:after="240" w:line="360" w:lineRule="atLeast"/>
               <w:rPr>
+                <w:rFonts w:hint="default" w:ascii="Times New Roman" w:hAnsi="Times New Roman" w:cs="Times New Roman"/>
                 <w:vertAlign w:val="baseline"/>
               </w:rPr>
             </w:pPr>
@@ -1417,6 +1518,7 @@
               </w:pBdr>
               <w:spacing w:after="240" w:line="360" w:lineRule="atLeast"/>
               <w:rPr>
+                <w:rFonts w:hint="default" w:ascii="Times New Roman" w:hAnsi="Times New Roman" w:cs="Times New Roman"/>
                 <w:vertAlign w:val="baseline"/>
               </w:rPr>
             </w:pPr>
@@ -1513,22 +1615,3224 @@
               </w:rPr>
               <w:t>Flow of Events:</w:t>
             </w:r>
+          </w:p>
+          <w:p>
+            <w:pPr>
+              <w:pStyle w:val="5"/>
+              <w:numPr>
+                <w:ilvl w:val="0"/>
+                <w:numId w:val="2"/>
+              </w:numPr>
+              <w:pBdr>
+                <w:top w:val="none" w:color="auto" w:sz="0" w:space="0"/>
+                <w:left w:val="none" w:color="auto" w:sz="0" w:space="0"/>
+                <w:bottom w:val="none" w:color="auto" w:sz="0" w:space="0"/>
+                <w:right w:val="none" w:color="auto" w:sz="0" w:space="0"/>
+                <w:between w:val="none" w:color="auto" w:sz="0" w:space="0"/>
+              </w:pBdr>
+              <w:spacing w:after="240" w:line="240" w:lineRule="auto"/>
+              <w:rPr>
+                <w:rFonts w:hint="default" w:ascii="Times New Roman" w:hAnsi="Times New Roman" w:cs="Times New Roman"/>
+                <w:b/>
+                <w:sz w:val="24"/>
+                <w:szCs w:val="24"/>
+                <w:vertAlign w:val="baseline"/>
+                <w:lang w:val="tr"/>
+              </w:rPr>
+            </w:pPr>
+            <w:r>
+              <w:rPr>
+                <w:rFonts w:hint="default" w:ascii="Times New Roman" w:hAnsi="Times New Roman" w:cs="Times New Roman"/>
+                <w:b w:val="0"/>
+                <w:bCs/>
+                <w:sz w:val="24"/>
+                <w:szCs w:val="24"/>
+                <w:vertAlign w:val="baseline"/>
+                <w:lang w:val="tr"/>
+              </w:rPr>
+              <w:t>Opening the application page.</w:t>
+            </w:r>
+          </w:p>
+          <w:p>
+            <w:pPr>
+              <w:pStyle w:val="5"/>
+              <w:numPr>
+                <w:ilvl w:val="0"/>
+                <w:numId w:val="2"/>
+              </w:numPr>
+              <w:pBdr>
+                <w:top w:val="none" w:color="auto" w:sz="0" w:space="0"/>
+                <w:left w:val="none" w:color="auto" w:sz="0" w:space="0"/>
+                <w:bottom w:val="none" w:color="auto" w:sz="0" w:space="0"/>
+                <w:right w:val="none" w:color="auto" w:sz="0" w:space="0"/>
+                <w:between w:val="none" w:color="auto" w:sz="0" w:space="0"/>
+              </w:pBdr>
+              <w:spacing w:after="240" w:line="240" w:lineRule="auto"/>
+              <w:ind w:left="0" w:leftChars="0" w:firstLine="0" w:firstLineChars="0"/>
+              <w:rPr>
+                <w:rFonts w:hint="default" w:ascii="Times New Roman" w:hAnsi="Times New Roman" w:cs="Times New Roman"/>
+                <w:b/>
+                <w:sz w:val="24"/>
+                <w:szCs w:val="24"/>
+                <w:vertAlign w:val="baseline"/>
+                <w:lang w:val="tr"/>
+              </w:rPr>
+            </w:pPr>
+            <w:r>
+              <w:rPr>
+                <w:rFonts w:hint="default" w:ascii="Times New Roman" w:hAnsi="Times New Roman" w:cs="Times New Roman"/>
+                <w:b w:val="0"/>
+                <w:bCs/>
+                <w:sz w:val="24"/>
+                <w:szCs w:val="24"/>
+                <w:vertAlign w:val="baseline"/>
+                <w:lang w:val="tr"/>
+              </w:rPr>
+              <w:t>Application responded by showing login screen.</w:t>
+            </w:r>
+          </w:p>
+          <w:p>
+            <w:pPr>
+              <w:pStyle w:val="5"/>
+              <w:numPr>
+                <w:ilvl w:val="0"/>
+                <w:numId w:val="2"/>
+              </w:numPr>
+              <w:pBdr>
+                <w:top w:val="none" w:color="auto" w:sz="0" w:space="0"/>
+                <w:left w:val="none" w:color="auto" w:sz="0" w:space="0"/>
+                <w:bottom w:val="none" w:color="auto" w:sz="0" w:space="0"/>
+                <w:right w:val="none" w:color="auto" w:sz="0" w:space="0"/>
+                <w:between w:val="none" w:color="auto" w:sz="0" w:space="0"/>
+              </w:pBdr>
+              <w:spacing w:after="240" w:line="240" w:lineRule="auto"/>
+              <w:ind w:left="0" w:leftChars="0" w:firstLine="0" w:firstLineChars="0"/>
+              <w:rPr>
+                <w:rFonts w:hint="default" w:ascii="Times New Roman" w:hAnsi="Times New Roman" w:cs="Times New Roman"/>
+                <w:b/>
+                <w:sz w:val="24"/>
+                <w:szCs w:val="24"/>
+                <w:vertAlign w:val="baseline"/>
+                <w:lang w:val="tr"/>
+              </w:rPr>
+            </w:pPr>
+            <w:r>
+              <w:rPr>
+                <w:rFonts w:hint="default" w:ascii="Times New Roman" w:hAnsi="Times New Roman" w:cs="Times New Roman"/>
+                <w:b w:val="0"/>
+                <w:bCs/>
+                <w:sz w:val="24"/>
+                <w:szCs w:val="24"/>
+                <w:vertAlign w:val="baseline"/>
+                <w:lang w:val="tr"/>
+              </w:rPr>
+              <w:t>Application asks teachers email and password.</w:t>
+            </w:r>
+          </w:p>
+          <w:p>
+            <w:pPr>
+              <w:pStyle w:val="5"/>
+              <w:numPr>
+                <w:ilvl w:val="0"/>
+                <w:numId w:val="2"/>
+              </w:numPr>
+              <w:pBdr>
+                <w:top w:val="none" w:color="auto" w:sz="0" w:space="0"/>
+                <w:left w:val="none" w:color="auto" w:sz="0" w:space="0"/>
+                <w:bottom w:val="none" w:color="auto" w:sz="0" w:space="0"/>
+                <w:right w:val="none" w:color="auto" w:sz="0" w:space="0"/>
+                <w:between w:val="none" w:color="auto" w:sz="0" w:space="0"/>
+              </w:pBdr>
+              <w:spacing w:after="240" w:line="240" w:lineRule="auto"/>
+              <w:ind w:left="0" w:leftChars="0" w:firstLine="0" w:firstLineChars="0"/>
+              <w:rPr>
+                <w:rFonts w:hint="default" w:ascii="Times New Roman" w:hAnsi="Times New Roman" w:cs="Times New Roman"/>
+                <w:b/>
+                <w:sz w:val="24"/>
+                <w:szCs w:val="24"/>
+                <w:vertAlign w:val="baseline"/>
+                <w:lang w:val="tr"/>
+              </w:rPr>
+            </w:pPr>
+            <w:r>
+              <w:rPr>
+                <w:rFonts w:hint="default" w:ascii="Times New Roman" w:hAnsi="Times New Roman" w:cs="Times New Roman"/>
+                <w:b w:val="0"/>
+                <w:bCs/>
+                <w:sz w:val="24"/>
+                <w:szCs w:val="24"/>
+                <w:vertAlign w:val="baseline"/>
+                <w:lang w:val="tr"/>
+              </w:rPr>
+              <w:t>Teacher enters the related info's to the text-boxes.</w:t>
+            </w:r>
+          </w:p>
+          <w:p>
+            <w:pPr>
+              <w:pStyle w:val="5"/>
+              <w:numPr>
+                <w:ilvl w:val="0"/>
+                <w:numId w:val="2"/>
+              </w:numPr>
+              <w:pBdr>
+                <w:top w:val="none" w:color="auto" w:sz="0" w:space="0"/>
+                <w:left w:val="none" w:color="auto" w:sz="0" w:space="0"/>
+                <w:bottom w:val="none" w:color="auto" w:sz="0" w:space="0"/>
+                <w:right w:val="none" w:color="auto" w:sz="0" w:space="0"/>
+                <w:between w:val="none" w:color="auto" w:sz="0" w:space="0"/>
+              </w:pBdr>
+              <w:spacing w:after="240" w:line="240" w:lineRule="auto"/>
+              <w:ind w:left="0" w:leftChars="0" w:firstLine="0" w:firstLineChars="0"/>
+              <w:rPr>
+                <w:rFonts w:hint="default" w:ascii="Times New Roman" w:hAnsi="Times New Roman" w:cs="Times New Roman"/>
+                <w:b/>
+                <w:sz w:val="24"/>
+                <w:szCs w:val="24"/>
+                <w:vertAlign w:val="baseline"/>
+                <w:lang w:val="tr"/>
+              </w:rPr>
+            </w:pPr>
+            <w:r>
+              <w:rPr>
+                <w:rFonts w:hint="default" w:ascii="Times New Roman" w:hAnsi="Times New Roman" w:cs="Times New Roman"/>
+                <w:b w:val="0"/>
+                <w:bCs/>
+                <w:sz w:val="24"/>
+                <w:szCs w:val="24"/>
+                <w:vertAlign w:val="baseline"/>
+                <w:lang w:val="tr"/>
+              </w:rPr>
+              <w:t>Clicks to ‘login’ button to submitting.</w:t>
+            </w:r>
+          </w:p>
+          <w:p>
+            <w:pPr>
+              <w:pStyle w:val="5"/>
+              <w:numPr>
+                <w:ilvl w:val="0"/>
+                <w:numId w:val="2"/>
+              </w:numPr>
+              <w:pBdr>
+                <w:top w:val="none" w:color="auto" w:sz="0" w:space="0"/>
+                <w:left w:val="none" w:color="auto" w:sz="0" w:space="0"/>
+                <w:bottom w:val="none" w:color="auto" w:sz="0" w:space="0"/>
+                <w:right w:val="none" w:color="auto" w:sz="0" w:space="0"/>
+                <w:between w:val="none" w:color="auto" w:sz="0" w:space="0"/>
+              </w:pBdr>
+              <w:spacing w:after="240" w:line="240" w:lineRule="auto"/>
+              <w:ind w:left="0" w:leftChars="0" w:firstLine="0" w:firstLineChars="0"/>
+              <w:rPr>
+                <w:rFonts w:hint="default" w:ascii="Times New Roman" w:hAnsi="Times New Roman" w:cs="Times New Roman"/>
+                <w:b/>
+                <w:sz w:val="24"/>
+                <w:szCs w:val="24"/>
+                <w:vertAlign w:val="baseline"/>
+                <w:lang w:val="tr"/>
+              </w:rPr>
+            </w:pPr>
+            <w:r>
+              <w:rPr>
+                <w:rFonts w:hint="default" w:ascii="Times New Roman" w:hAnsi="Times New Roman" w:cs="Times New Roman"/>
+                <w:b w:val="0"/>
+                <w:bCs/>
+                <w:sz w:val="24"/>
+                <w:szCs w:val="24"/>
+                <w:vertAlign w:val="baseline"/>
+                <w:lang w:val="tr"/>
+              </w:rPr>
+              <w:t>System checks for the related data from database.</w:t>
+            </w:r>
+          </w:p>
+          <w:p>
+            <w:pPr>
+              <w:pStyle w:val="5"/>
+              <w:numPr>
+                <w:ilvl w:val="0"/>
+                <w:numId w:val="2"/>
+              </w:numPr>
+              <w:pBdr>
+                <w:top w:val="none" w:color="auto" w:sz="0" w:space="0"/>
+                <w:left w:val="none" w:color="auto" w:sz="0" w:space="0"/>
+                <w:bottom w:val="none" w:color="auto" w:sz="0" w:space="0"/>
+                <w:right w:val="none" w:color="auto" w:sz="0" w:space="0"/>
+                <w:between w:val="none" w:color="auto" w:sz="0" w:space="0"/>
+              </w:pBdr>
+              <w:spacing w:after="240" w:line="240" w:lineRule="auto"/>
+              <w:ind w:left="0" w:leftChars="0" w:firstLine="0" w:firstLineChars="0"/>
+              <w:rPr>
+                <w:rFonts w:hint="default" w:ascii="Times New Roman" w:hAnsi="Times New Roman" w:cs="Times New Roman"/>
+                <w:b/>
+                <w:sz w:val="24"/>
+                <w:szCs w:val="24"/>
+                <w:vertAlign w:val="baseline"/>
+                <w:lang w:val="tr"/>
+              </w:rPr>
+            </w:pPr>
+            <w:r>
+              <w:rPr>
+                <w:rFonts w:hint="default" w:ascii="Times New Roman" w:hAnsi="Times New Roman" w:eastAsia="Times New Roman" w:cs="Times New Roman"/>
+                <w:sz w:val="24"/>
+                <w:szCs w:val="24"/>
+              </w:rPr>
+              <w:t xml:space="preserve">System redirecting </w:t>
+            </w:r>
+            <w:r>
+              <w:rPr>
+                <w:rFonts w:hint="default" w:ascii="Times New Roman" w:hAnsi="Times New Roman" w:eastAsia="Times New Roman" w:cs="Times New Roman"/>
+                <w:sz w:val="24"/>
+                <w:szCs w:val="24"/>
+                <w:lang w:val="tr"/>
+              </w:rPr>
+              <w:t>teach</w:t>
+            </w:r>
+            <w:r>
+              <w:rPr>
+                <w:rFonts w:hint="default" w:ascii="Times New Roman" w:hAnsi="Times New Roman" w:eastAsia="Times New Roman" w:cs="Times New Roman"/>
+                <w:sz w:val="24"/>
+                <w:szCs w:val="24"/>
+              </w:rPr>
+              <w:t xml:space="preserve">er to </w:t>
+            </w:r>
+            <w:r>
+              <w:rPr>
+                <w:rFonts w:hint="default" w:ascii="Times New Roman" w:hAnsi="Times New Roman" w:eastAsia="Times New Roman" w:cs="Times New Roman"/>
+                <w:sz w:val="24"/>
+                <w:szCs w:val="24"/>
+                <w:lang w:val="tr"/>
+              </w:rPr>
+              <w:t xml:space="preserve">main </w:t>
+            </w:r>
+            <w:r>
+              <w:rPr>
+                <w:rFonts w:hint="default" w:ascii="Times New Roman" w:hAnsi="Times New Roman" w:eastAsia="Times New Roman" w:cs="Times New Roman"/>
+                <w:sz w:val="24"/>
+                <w:szCs w:val="24"/>
+              </w:rPr>
+              <w:t>page</w:t>
+            </w:r>
+            <w:r>
+              <w:rPr>
+                <w:rFonts w:hint="default" w:ascii="Times New Roman" w:hAnsi="Times New Roman" w:eastAsia="Times New Roman" w:cs="Times New Roman"/>
+                <w:sz w:val="24"/>
+                <w:szCs w:val="24"/>
+                <w:lang w:val="tr"/>
+              </w:rPr>
+              <w:t xml:space="preserve"> and loads the classes data in to main page.</w:t>
+            </w:r>
+          </w:p>
+          <w:p>
+            <w:pPr>
+              <w:pStyle w:val="5"/>
+              <w:numPr>
+                <w:ilvl w:val="0"/>
+                <w:numId w:val="2"/>
+              </w:numPr>
+              <w:pBdr>
+                <w:top w:val="none" w:color="auto" w:sz="0" w:space="0"/>
+                <w:left w:val="none" w:color="auto" w:sz="0" w:space="0"/>
+                <w:bottom w:val="none" w:color="auto" w:sz="0" w:space="0"/>
+                <w:right w:val="none" w:color="auto" w:sz="0" w:space="0"/>
+                <w:between w:val="none" w:color="auto" w:sz="0" w:space="0"/>
+              </w:pBdr>
+              <w:spacing w:after="240" w:line="240" w:lineRule="auto"/>
+              <w:ind w:left="0" w:leftChars="0" w:firstLine="0" w:firstLineChars="0"/>
+              <w:rPr>
+                <w:rFonts w:hint="default" w:ascii="Times New Roman" w:hAnsi="Times New Roman" w:cs="Times New Roman"/>
+                <w:b/>
+                <w:sz w:val="24"/>
+                <w:szCs w:val="24"/>
+                <w:vertAlign w:val="baseline"/>
+                <w:lang w:val="tr"/>
+              </w:rPr>
+            </w:pPr>
+            <w:r>
+              <w:rPr>
+                <w:rFonts w:hint="default" w:ascii="Times New Roman" w:hAnsi="Times New Roman" w:eastAsia="Times New Roman" w:cs="Times New Roman"/>
+                <w:sz w:val="24"/>
+                <w:szCs w:val="24"/>
+                <w:lang w:val="tr"/>
+              </w:rPr>
+              <w:t>Teacher clicks the ‘Details’ button of required class and system takes the ID of the class, redirects the detail page and load the related data of class.</w:t>
+            </w:r>
+          </w:p>
+          <w:p>
+            <w:pPr>
+              <w:pStyle w:val="5"/>
+              <w:numPr>
+                <w:ilvl w:val="0"/>
+                <w:numId w:val="2"/>
+              </w:numPr>
+              <w:pBdr>
+                <w:top w:val="none" w:color="auto" w:sz="0" w:space="0"/>
+                <w:left w:val="none" w:color="auto" w:sz="0" w:space="0"/>
+                <w:bottom w:val="none" w:color="auto" w:sz="0" w:space="0"/>
+                <w:right w:val="none" w:color="auto" w:sz="0" w:space="0"/>
+                <w:between w:val="none" w:color="auto" w:sz="0" w:space="0"/>
+              </w:pBdr>
+              <w:spacing w:after="240" w:line="240" w:lineRule="auto"/>
+              <w:ind w:left="0" w:leftChars="0" w:firstLine="0" w:firstLineChars="0"/>
+              <w:rPr>
+                <w:rFonts w:hint="default" w:ascii="Times New Roman" w:hAnsi="Times New Roman" w:cs="Times New Roman"/>
+                <w:b/>
+                <w:sz w:val="24"/>
+                <w:szCs w:val="24"/>
+                <w:vertAlign w:val="baseline"/>
+                <w:lang w:val="tr"/>
+              </w:rPr>
+            </w:pPr>
+            <w:r>
+              <w:rPr>
+                <w:rFonts w:hint="default" w:ascii="Times New Roman" w:hAnsi="Times New Roman" w:eastAsia="Times New Roman" w:cs="Times New Roman"/>
+                <w:sz w:val="24"/>
+                <w:szCs w:val="24"/>
+                <w:lang w:val="tr"/>
+              </w:rPr>
+              <w:t>For finding classes students system uses ID for related tables for filtering students and lists.</w:t>
+            </w:r>
+          </w:p>
+          <w:p>
+            <w:pPr>
+              <w:pBdr>
+                <w:top w:val="none" w:color="auto" w:sz="0" w:space="0"/>
+                <w:left w:val="none" w:color="auto" w:sz="0" w:space="0"/>
+                <w:bottom w:val="none" w:color="auto" w:sz="0" w:space="0"/>
+                <w:right w:val="none" w:color="auto" w:sz="0" w:space="0"/>
+                <w:between w:val="none" w:color="auto" w:sz="0" w:space="0"/>
+              </w:pBdr>
+              <w:rPr>
+                <w:rFonts w:hint="default" w:ascii="Times New Roman" w:hAnsi="Times New Roman" w:cs="Times New Roman"/>
+                <w:vertAlign w:val="baseline"/>
+              </w:rPr>
+            </w:pPr>
+          </w:p>
+        </w:tc>
+      </w:tr>
+      <w:tr>
+        <w:tblPrEx>
+          <w:tblBorders>
+            <w:top w:val="single" w:color="auto" w:sz="4" w:space="0"/>
+            <w:left w:val="single" w:color="auto" w:sz="4" w:space="0"/>
+            <w:bottom w:val="single" w:color="auto" w:sz="4" w:space="0"/>
+            <w:right w:val="single" w:color="auto" w:sz="4" w:space="0"/>
+            <w:insideH w:val="single" w:color="auto" w:sz="4" w:space="0"/>
+            <w:insideV w:val="single" w:color="auto" w:sz="4" w:space="0"/>
+          </w:tblBorders>
+          <w:tblLayout w:type="fixed"/>
+          <w:tblCellMar>
+            <w:left w:w="108" w:type="dxa"/>
+            <w:right w:w="108" w:type="dxa"/>
+          </w:tblCellMar>
+        </w:tblPrEx>
+        <w:tc>
+          <w:tcPr>
+            <w:tcW w:w="8522" w:type="dxa"/>
+          </w:tcPr>
+          <w:p>
+            <w:pPr>
+              <w:pBdr>
+                <w:top w:val="none" w:color="auto" w:sz="0" w:space="0"/>
+                <w:left w:val="none" w:color="auto" w:sz="0" w:space="0"/>
+                <w:bottom w:val="none" w:color="auto" w:sz="0" w:space="0"/>
+                <w:right w:val="none" w:color="auto" w:sz="0" w:space="0"/>
+                <w:between w:val="none" w:color="auto" w:sz="0" w:space="0"/>
+              </w:pBdr>
+              <w:ind w:firstLine="480" w:firstLineChars="200"/>
+              <w:rPr>
+                <w:rFonts w:hint="default" w:ascii="Times New Roman" w:hAnsi="Times New Roman" w:cs="Times New Roman"/>
+                <w:vertAlign w:val="baseline"/>
+                <w:lang w:val="tr"/>
+              </w:rPr>
+            </w:pPr>
+            <w:r>
+              <w:rPr>
+                <w:rFonts w:hint="default" w:ascii="Times New Roman" w:hAnsi="Times New Roman" w:eastAsia="Times New Roman" w:cs="Times New Roman"/>
+                <w:b/>
+                <w:bCs/>
+                <w:sz w:val="24"/>
+                <w:szCs w:val="24"/>
+                <w:lang w:eastAsia="tr-TR"/>
+              </w:rPr>
+              <w:t>Entry Condition:</w:t>
+            </w:r>
+            <w:r>
+              <w:rPr>
+                <w:rFonts w:hint="default" w:eastAsia="Times New Roman" w:cs="Times New Roman"/>
+                <w:b/>
+                <w:bCs/>
+                <w:sz w:val="24"/>
+                <w:szCs w:val="24"/>
+                <w:lang w:val="tr" w:eastAsia="tr-TR"/>
+              </w:rPr>
+              <w:t xml:space="preserve"> </w:t>
+            </w:r>
+            <w:r>
+              <w:rPr>
+                <w:rFonts w:hint="default" w:eastAsia="Times New Roman" w:cs="Times New Roman"/>
+                <w:b w:val="0"/>
+                <w:bCs w:val="0"/>
+                <w:sz w:val="24"/>
+                <w:szCs w:val="24"/>
+                <w:lang w:val="tr" w:eastAsia="tr-TR"/>
+              </w:rPr>
+              <w:t>If required class has no enrolled student NULL data will return.</w:t>
+            </w:r>
+          </w:p>
+        </w:tc>
+      </w:tr>
+      <w:tr>
+        <w:tblPrEx>
+          <w:tblBorders>
+            <w:top w:val="single" w:color="auto" w:sz="4" w:space="0"/>
+            <w:left w:val="single" w:color="auto" w:sz="4" w:space="0"/>
+            <w:bottom w:val="single" w:color="auto" w:sz="4" w:space="0"/>
+            <w:right w:val="single" w:color="auto" w:sz="4" w:space="0"/>
+            <w:insideH w:val="single" w:color="auto" w:sz="4" w:space="0"/>
+            <w:insideV w:val="single" w:color="auto" w:sz="4" w:space="0"/>
+          </w:tblBorders>
+          <w:tblLayout w:type="fixed"/>
+          <w:tblCellMar>
+            <w:left w:w="108" w:type="dxa"/>
+            <w:right w:w="108" w:type="dxa"/>
+          </w:tblCellMar>
+        </w:tblPrEx>
+        <w:tc>
+          <w:tcPr>
+            <w:tcW w:w="8522" w:type="dxa"/>
+          </w:tcPr>
+          <w:p>
+            <w:pPr>
+              <w:pBdr>
+                <w:top w:val="none" w:color="auto" w:sz="0" w:space="0"/>
+                <w:left w:val="none" w:color="auto" w:sz="0" w:space="0"/>
+                <w:bottom w:val="none" w:color="auto" w:sz="0" w:space="0"/>
+                <w:right w:val="none" w:color="auto" w:sz="0" w:space="0"/>
+                <w:between w:val="none" w:color="auto" w:sz="0" w:space="0"/>
+              </w:pBdr>
+              <w:ind w:firstLine="480" w:firstLineChars="200"/>
+              <w:rPr>
+                <w:b/>
+                <w:bCs/>
+              </w:rPr>
+            </w:pPr>
+            <w:r>
+              <w:rPr>
+                <w:b/>
+                <w:bCs/>
+              </w:rPr>
+              <w:t>Exceptional Cases:</w:t>
+            </w:r>
+          </w:p>
+          <w:p>
+            <w:pPr>
+              <w:pBdr>
+                <w:top w:val="none" w:color="auto" w:sz="0" w:space="0"/>
+                <w:left w:val="none" w:color="auto" w:sz="0" w:space="0"/>
+                <w:bottom w:val="none" w:color="auto" w:sz="0" w:space="0"/>
+                <w:right w:val="none" w:color="auto" w:sz="0" w:space="0"/>
+                <w:between w:val="none" w:color="auto" w:sz="0" w:space="0"/>
+              </w:pBdr>
+              <w:ind w:firstLine="480" w:firstLineChars="200"/>
+              <w:rPr>
+                <w:rFonts w:hint="default"/>
+                <w:b/>
+                <w:bCs/>
+                <w:lang w:val="tr" w:eastAsia="tr-TR"/>
+              </w:rPr>
+            </w:pPr>
+            <w:r>
+              <w:rPr>
+                <w:rFonts w:hint="default"/>
+                <w:b/>
+                <w:bCs/>
+                <w:lang w:val="tr" w:eastAsia="tr-TR"/>
+              </w:rPr>
+              <w:t xml:space="preserve">User Session: </w:t>
+            </w:r>
+            <w:r>
+              <w:rPr>
+                <w:rFonts w:hint="default"/>
+                <w:b w:val="0"/>
+                <w:bCs w:val="0"/>
+                <w:lang w:val="tr" w:eastAsia="tr-TR"/>
+              </w:rPr>
+              <w:t>If the proces cant be done in the required time, session will be expired and user will be redirected to the login page.</w:t>
+            </w:r>
+          </w:p>
+        </w:tc>
+      </w:tr>
+    </w:tbl>
+    <w:p>
+      <w:pPr>
+        <w:rPr>
+          <w:rFonts w:hint="default" w:ascii="Times New Roman" w:hAnsi="Times New Roman" w:cs="Times New Roman"/>
+        </w:rPr>
+      </w:pPr>
+    </w:p>
+    <w:p>
+      <w:pPr>
+        <w:rPr>
+          <w:rFonts w:hint="default" w:ascii="Times New Roman" w:hAnsi="Times New Roman" w:cs="Times New Roman"/>
+        </w:rPr>
+      </w:pPr>
+    </w:p>
+    <w:p>
+      <w:pPr>
+        <w:rPr>
+          <w:rFonts w:hint="default" w:ascii="Times New Roman" w:hAnsi="Times New Roman" w:cs="Times New Roman"/>
+        </w:rPr>
+      </w:pPr>
+    </w:p>
+    <w:p>
+      <w:pPr>
+        <w:rPr>
+          <w:rFonts w:hint="default" w:ascii="Times New Roman" w:hAnsi="Times New Roman" w:cs="Times New Roman"/>
+        </w:rPr>
+      </w:pPr>
+    </w:p>
+    <w:p>
+      <w:pPr>
+        <w:rPr>
+          <w:rFonts w:hint="default" w:ascii="Times New Roman" w:hAnsi="Times New Roman" w:cs="Times New Roman"/>
+        </w:rPr>
+      </w:pPr>
+    </w:p>
+    <w:p>
+      <w:pPr>
+        <w:rPr>
+          <w:rFonts w:hint="default" w:ascii="Times New Roman" w:hAnsi="Times New Roman" w:cs="Times New Roman"/>
+        </w:rPr>
+      </w:pPr>
+    </w:p>
+    <w:p>
+      <w:pPr>
+        <w:rPr>
+          <w:rFonts w:hint="default" w:ascii="Times New Roman" w:hAnsi="Times New Roman" w:cs="Times New Roman"/>
+        </w:rPr>
+      </w:pPr>
+    </w:p>
+    <w:p>
+      <w:pPr>
+        <w:rPr>
+          <w:rFonts w:hint="default" w:ascii="Times New Roman" w:hAnsi="Times New Roman" w:cs="Times New Roman"/>
+        </w:rPr>
+      </w:pPr>
+    </w:p>
+    <w:p>
+      <w:pPr>
+        <w:rPr>
+          <w:rFonts w:hint="default" w:ascii="Times New Roman" w:hAnsi="Times New Roman" w:cs="Times New Roman"/>
+        </w:rPr>
+      </w:pPr>
+    </w:p>
+    <w:p>
+      <w:pPr>
+        <w:rPr>
+          <w:rFonts w:hint="default" w:ascii="Times New Roman" w:hAnsi="Times New Roman" w:cs="Times New Roman"/>
+        </w:rPr>
+      </w:pPr>
+    </w:p>
+    <w:p>
+      <w:pPr>
+        <w:rPr>
+          <w:rFonts w:hint="default" w:ascii="Times New Roman" w:hAnsi="Times New Roman" w:cs="Times New Roman"/>
+        </w:rPr>
+      </w:pPr>
+    </w:p>
+    <w:p>
+      <w:pPr>
+        <w:rPr>
+          <w:rFonts w:hint="default" w:ascii="Times New Roman" w:hAnsi="Times New Roman" w:cs="Times New Roman"/>
+        </w:rPr>
+      </w:pPr>
+    </w:p>
+    <w:p>
+      <w:pPr>
+        <w:rPr>
+          <w:rFonts w:hint="default" w:ascii="Times New Roman" w:hAnsi="Times New Roman" w:cs="Times New Roman"/>
+        </w:rPr>
+      </w:pPr>
+    </w:p>
+    <w:p>
+      <w:pPr>
+        <w:rPr>
+          <w:rFonts w:hint="default" w:ascii="Times New Roman" w:hAnsi="Times New Roman" w:cs="Times New Roman"/>
+        </w:rPr>
+      </w:pPr>
+    </w:p>
+    <w:p>
+      <w:pPr>
+        <w:rPr>
+          <w:rFonts w:hint="default" w:ascii="Times New Roman" w:hAnsi="Times New Roman" w:cs="Times New Roman"/>
+        </w:rPr>
+      </w:pPr>
+    </w:p>
+    <w:p>
+      <w:pPr>
+        <w:rPr>
+          <w:rFonts w:hint="default" w:ascii="Times New Roman" w:hAnsi="Times New Roman" w:cs="Times New Roman"/>
+        </w:rPr>
+      </w:pPr>
+    </w:p>
+    <w:p>
+      <w:pPr>
+        <w:rPr>
+          <w:rFonts w:hint="default" w:ascii="Times New Roman" w:hAnsi="Times New Roman" w:cs="Times New Roman"/>
+          <w:b/>
+          <w:bCs/>
+          <w:lang w:val="tr"/>
+        </w:rPr>
+      </w:pPr>
+      <w:r>
+        <w:rPr>
+          <w:rFonts w:hint="default" w:ascii="Times New Roman" w:hAnsi="Times New Roman" w:cs="Times New Roman"/>
+          <w:b/>
+          <w:bCs/>
+          <w:lang w:val="tr"/>
+        </w:rPr>
+        <w:t>Use Case 3</w:t>
+      </w:r>
+    </w:p>
+    <w:p>
+      <w:pPr>
+        <w:rPr>
+          <w:rFonts w:hint="default" w:ascii="Times New Roman" w:hAnsi="Times New Roman" w:cs="Times New Roman"/>
+          <w:lang w:val="tr"/>
+        </w:rPr>
+      </w:pPr>
+    </w:p>
+    <w:tbl>
+      <w:tblPr>
+        <w:tblStyle w:val="4"/>
+        <w:tblW w:w="8522" w:type="dxa"/>
+        <w:tblInd w:w="0" w:type="dxa"/>
+        <w:tblBorders>
+          <w:top w:val="single" w:color="auto" w:sz="4" w:space="0"/>
+          <w:left w:val="single" w:color="auto" w:sz="4" w:space="0"/>
+          <w:bottom w:val="single" w:color="auto" w:sz="4" w:space="0"/>
+          <w:right w:val="single" w:color="auto" w:sz="4" w:space="0"/>
+          <w:insideH w:val="single" w:color="auto" w:sz="4" w:space="0"/>
+          <w:insideV w:val="single" w:color="auto" w:sz="4" w:space="0"/>
+        </w:tblBorders>
+        <w:tblLayout w:type="fixed"/>
+        <w:tblCellMar>
+          <w:top w:w="0" w:type="dxa"/>
+          <w:left w:w="108" w:type="dxa"/>
+          <w:bottom w:w="0" w:type="dxa"/>
+          <w:right w:w="108" w:type="dxa"/>
+        </w:tblCellMar>
+      </w:tblPr>
+      <w:tblGrid>
+        <w:gridCol w:w="8522"/>
+      </w:tblGrid>
+      <w:tr>
+        <w:tblPrEx>
+          <w:tblBorders>
+            <w:top w:val="single" w:color="auto" w:sz="4" w:space="0"/>
+            <w:left w:val="single" w:color="auto" w:sz="4" w:space="0"/>
+            <w:bottom w:val="single" w:color="auto" w:sz="4" w:space="0"/>
+            <w:right w:val="single" w:color="auto" w:sz="4" w:space="0"/>
+            <w:insideH w:val="single" w:color="auto" w:sz="4" w:space="0"/>
+            <w:insideV w:val="single" w:color="auto" w:sz="4" w:space="0"/>
+          </w:tblBorders>
+          <w:tblLayout w:type="fixed"/>
+          <w:tblCellMar>
+            <w:top w:w="0" w:type="dxa"/>
+            <w:left w:w="108" w:type="dxa"/>
+            <w:bottom w:w="0" w:type="dxa"/>
+            <w:right w:w="108" w:type="dxa"/>
+          </w:tblCellMar>
+        </w:tblPrEx>
+        <w:tc>
+          <w:tcPr>
+            <w:tcW w:w="8522" w:type="dxa"/>
+            <w:vAlign w:val="top"/>
+          </w:tcPr>
+          <w:p>
+            <w:pPr>
+              <w:pStyle w:val="5"/>
+              <w:pBdr>
+                <w:top w:val="none" w:color="auto" w:sz="0" w:space="0"/>
+                <w:left w:val="none" w:color="auto" w:sz="0" w:space="0"/>
+                <w:bottom w:val="none" w:color="auto" w:sz="0" w:space="0"/>
+                <w:right w:val="none" w:color="auto" w:sz="0" w:space="0"/>
+                <w:between w:val="none" w:color="auto" w:sz="0" w:space="0"/>
+              </w:pBdr>
+              <w:spacing w:after="240" w:line="360" w:lineRule="atLeast"/>
+              <w:rPr>
+                <w:rFonts w:hint="default" w:ascii="Times New Roman" w:hAnsi="Times New Roman" w:cs="Times New Roman"/>
+                <w:vertAlign w:val="baseline"/>
+              </w:rPr>
+            </w:pPr>
+            <w:r>
+              <w:rPr>
+                <w:rFonts w:hint="default" w:ascii="Times New Roman" w:hAnsi="Times New Roman" w:eastAsia="Times New Roman" w:cs="Times New Roman"/>
+                <w:b/>
+                <w:bCs/>
+                <w:sz w:val="24"/>
+                <w:szCs w:val="24"/>
+                <w:lang w:eastAsia="tr-TR"/>
+              </w:rPr>
+              <w:t>Use case name:</w:t>
+            </w:r>
+            <w:r>
+              <w:rPr>
+                <w:rFonts w:hint="default" w:ascii="Times New Roman" w:hAnsi="Times New Roman" w:eastAsia="Times New Roman" w:cs="Times New Roman"/>
+                <w:b/>
+                <w:bCs/>
+                <w:sz w:val="24"/>
+                <w:szCs w:val="24"/>
+                <w:lang w:val="tr" w:eastAsia="tr-TR"/>
+              </w:rPr>
+              <w:t xml:space="preserve"> </w:t>
+            </w:r>
+            <w:r>
+              <w:rPr>
+                <w:rFonts w:hint="default" w:ascii="Times New Roman" w:hAnsi="Times New Roman" w:eastAsia="Times New Roman" w:cs="Times New Roman"/>
+                <w:bCs/>
+                <w:lang w:val="tr" w:eastAsia="tr-TR"/>
+              </w:rPr>
+              <w:t>Oppening Attandance</w:t>
+            </w:r>
+          </w:p>
+        </w:tc>
+      </w:tr>
+      <w:tr>
+        <w:tblPrEx>
+          <w:tblBorders>
+            <w:top w:val="single" w:color="auto" w:sz="4" w:space="0"/>
+            <w:left w:val="single" w:color="auto" w:sz="4" w:space="0"/>
+            <w:bottom w:val="single" w:color="auto" w:sz="4" w:space="0"/>
+            <w:right w:val="single" w:color="auto" w:sz="4" w:space="0"/>
+            <w:insideH w:val="single" w:color="auto" w:sz="4" w:space="0"/>
+            <w:insideV w:val="single" w:color="auto" w:sz="4" w:space="0"/>
+          </w:tblBorders>
+          <w:tblLayout w:type="fixed"/>
+          <w:tblCellMar>
+            <w:top w:w="0" w:type="dxa"/>
+            <w:left w:w="108" w:type="dxa"/>
+            <w:bottom w:w="0" w:type="dxa"/>
+            <w:right w:w="108" w:type="dxa"/>
+          </w:tblCellMar>
+        </w:tblPrEx>
+        <w:tc>
+          <w:tcPr>
+            <w:tcW w:w="8522" w:type="dxa"/>
+            <w:vAlign w:val="top"/>
+          </w:tcPr>
+          <w:p>
+            <w:pPr>
+              <w:pStyle w:val="5"/>
+              <w:pBdr>
+                <w:top w:val="none" w:color="auto" w:sz="0" w:space="0"/>
+                <w:left w:val="none" w:color="auto" w:sz="0" w:space="0"/>
+                <w:bottom w:val="none" w:color="auto" w:sz="0" w:space="0"/>
+                <w:right w:val="none" w:color="auto" w:sz="0" w:space="0"/>
+                <w:between w:val="none" w:color="auto" w:sz="0" w:space="0"/>
+              </w:pBdr>
+              <w:spacing w:after="240" w:line="360" w:lineRule="atLeast"/>
+              <w:rPr>
+                <w:rFonts w:hint="default" w:ascii="Times New Roman" w:hAnsi="Times New Roman" w:cs="Times New Roman"/>
+                <w:vertAlign w:val="baseline"/>
+              </w:rPr>
+            </w:pPr>
+            <w:r>
+              <w:rPr>
+                <w:rFonts w:hint="default" w:ascii="Times New Roman" w:hAnsi="Times New Roman" w:eastAsia="Times New Roman" w:cs="Times New Roman"/>
+                <w:b/>
+                <w:bCs/>
+                <w:sz w:val="24"/>
+                <w:szCs w:val="24"/>
+                <w:lang w:eastAsia="tr-TR"/>
+              </w:rPr>
+              <w:t>Participant actor instances:</w:t>
+            </w:r>
+            <w:r>
+              <w:rPr>
+                <w:rFonts w:hint="default" w:ascii="Times New Roman" w:hAnsi="Times New Roman" w:eastAsia="Times New Roman" w:cs="Times New Roman"/>
+                <w:sz w:val="24"/>
+                <w:szCs w:val="24"/>
+                <w:lang w:eastAsia="tr-TR"/>
+              </w:rPr>
+              <w:t xml:space="preserve"> </w:t>
+            </w:r>
+            <w:r>
+              <w:rPr>
+                <w:rFonts w:hint="default" w:ascii="Times New Roman" w:hAnsi="Times New Roman" w:eastAsia="Times New Roman" w:cs="Times New Roman"/>
+                <w:sz w:val="24"/>
+                <w:szCs w:val="24"/>
+                <w:lang w:val="tr" w:eastAsia="tr-TR"/>
+              </w:rPr>
+              <w:t xml:space="preserve">İnitiated by </w:t>
+            </w:r>
+            <w:r>
+              <w:rPr>
+                <w:rFonts w:hint="default" w:ascii="Times New Roman" w:hAnsi="Times New Roman" w:eastAsia="Times New Roman" w:cs="Times New Roman"/>
+                <w:bCs/>
+                <w:sz w:val="24"/>
+                <w:szCs w:val="24"/>
+                <w:lang w:val="tr" w:eastAsia="tr-TR"/>
+              </w:rPr>
+              <w:t>Teacher</w:t>
+            </w:r>
+          </w:p>
+        </w:tc>
+      </w:tr>
+      <w:tr>
+        <w:tblPrEx>
+          <w:tblBorders>
+            <w:top w:val="single" w:color="auto" w:sz="4" w:space="0"/>
+            <w:left w:val="single" w:color="auto" w:sz="4" w:space="0"/>
+            <w:bottom w:val="single" w:color="auto" w:sz="4" w:space="0"/>
+            <w:right w:val="single" w:color="auto" w:sz="4" w:space="0"/>
+            <w:insideH w:val="single" w:color="auto" w:sz="4" w:space="0"/>
+            <w:insideV w:val="single" w:color="auto" w:sz="4" w:space="0"/>
+          </w:tblBorders>
+          <w:tblLayout w:type="fixed"/>
+          <w:tblCellMar>
+            <w:top w:w="0" w:type="dxa"/>
+            <w:left w:w="108" w:type="dxa"/>
+            <w:bottom w:w="0" w:type="dxa"/>
+            <w:right w:w="108" w:type="dxa"/>
+          </w:tblCellMar>
+        </w:tblPrEx>
+        <w:tc>
+          <w:tcPr>
+            <w:tcW w:w="8522" w:type="dxa"/>
+          </w:tcPr>
+          <w:p>
+            <w:pPr>
+              <w:pStyle w:val="5"/>
+              <w:pBdr>
+                <w:top w:val="none" w:color="auto" w:sz="0" w:space="0"/>
+                <w:left w:val="none" w:color="auto" w:sz="0" w:space="0"/>
+                <w:bottom w:val="none" w:color="auto" w:sz="0" w:space="0"/>
+                <w:right w:val="none" w:color="auto" w:sz="0" w:space="0"/>
+                <w:between w:val="none" w:color="auto" w:sz="0" w:space="0"/>
+              </w:pBdr>
+              <w:spacing w:after="240" w:line="360" w:lineRule="atLeast"/>
+              <w:rPr>
+                <w:rFonts w:hint="default" w:ascii="Times New Roman" w:hAnsi="Times New Roman" w:cs="Times New Roman"/>
+                <w:b/>
+                <w:sz w:val="24"/>
+                <w:szCs w:val="24"/>
+                <w:vertAlign w:val="baseline"/>
+                <w:lang w:val="tr"/>
+              </w:rPr>
+            </w:pPr>
+            <w:r>
+              <w:rPr>
+                <w:rFonts w:hint="default" w:ascii="Times New Roman" w:hAnsi="Times New Roman" w:cs="Times New Roman"/>
+                <w:b/>
+                <w:sz w:val="24"/>
+                <w:szCs w:val="24"/>
+                <w:vertAlign w:val="baseline"/>
+                <w:lang w:val="tr"/>
+              </w:rPr>
+              <w:t>Flow of Events:</w:t>
+            </w:r>
+          </w:p>
+          <w:p>
+            <w:pPr>
+              <w:pStyle w:val="5"/>
+              <w:numPr>
+                <w:ilvl w:val="0"/>
+                <w:numId w:val="3"/>
+              </w:numPr>
+              <w:pBdr>
+                <w:top w:val="none" w:color="auto" w:sz="0" w:space="0"/>
+                <w:left w:val="none" w:color="auto" w:sz="0" w:space="0"/>
+                <w:bottom w:val="none" w:color="auto" w:sz="0" w:space="0"/>
+                <w:right w:val="none" w:color="auto" w:sz="0" w:space="0"/>
+                <w:between w:val="none" w:color="auto" w:sz="0" w:space="0"/>
+              </w:pBdr>
+              <w:spacing w:after="240" w:line="240" w:lineRule="auto"/>
+              <w:rPr>
+                <w:rFonts w:hint="default" w:ascii="Times New Roman" w:hAnsi="Times New Roman" w:cs="Times New Roman"/>
+                <w:b/>
+                <w:sz w:val="24"/>
+                <w:szCs w:val="24"/>
+                <w:vertAlign w:val="baseline"/>
+                <w:lang w:val="tr"/>
+              </w:rPr>
+            </w:pPr>
+            <w:r>
+              <w:rPr>
+                <w:rFonts w:hint="default" w:ascii="Times New Roman" w:hAnsi="Times New Roman" w:cs="Times New Roman"/>
+                <w:b w:val="0"/>
+                <w:bCs/>
+                <w:sz w:val="24"/>
+                <w:szCs w:val="24"/>
+                <w:vertAlign w:val="baseline"/>
+                <w:lang w:val="tr"/>
+              </w:rPr>
+              <w:t>Opening the application page.</w:t>
+            </w:r>
+          </w:p>
+          <w:p>
+            <w:pPr>
+              <w:pStyle w:val="5"/>
+              <w:numPr>
+                <w:ilvl w:val="0"/>
+                <w:numId w:val="3"/>
+              </w:numPr>
+              <w:pBdr>
+                <w:top w:val="none" w:color="auto" w:sz="0" w:space="0"/>
+                <w:left w:val="none" w:color="auto" w:sz="0" w:space="0"/>
+                <w:bottom w:val="none" w:color="auto" w:sz="0" w:space="0"/>
+                <w:right w:val="none" w:color="auto" w:sz="0" w:space="0"/>
+                <w:between w:val="none" w:color="auto" w:sz="0" w:space="0"/>
+              </w:pBdr>
+              <w:spacing w:after="240" w:line="240" w:lineRule="auto"/>
+              <w:ind w:left="0" w:leftChars="0" w:firstLine="0" w:firstLineChars="0"/>
+              <w:rPr>
+                <w:rFonts w:hint="default" w:ascii="Times New Roman" w:hAnsi="Times New Roman" w:cs="Times New Roman"/>
+                <w:b/>
+                <w:sz w:val="24"/>
+                <w:szCs w:val="24"/>
+                <w:vertAlign w:val="baseline"/>
+                <w:lang w:val="tr"/>
+              </w:rPr>
+            </w:pPr>
+            <w:r>
+              <w:rPr>
+                <w:rFonts w:hint="default" w:ascii="Times New Roman" w:hAnsi="Times New Roman" w:cs="Times New Roman"/>
+                <w:b w:val="0"/>
+                <w:bCs/>
+                <w:sz w:val="24"/>
+                <w:szCs w:val="24"/>
+                <w:vertAlign w:val="baseline"/>
+                <w:lang w:val="tr"/>
+              </w:rPr>
+              <w:t>Application responded by showing login screen.</w:t>
+            </w:r>
+          </w:p>
+          <w:p>
+            <w:pPr>
+              <w:pStyle w:val="5"/>
+              <w:numPr>
+                <w:ilvl w:val="0"/>
+                <w:numId w:val="3"/>
+              </w:numPr>
+              <w:pBdr>
+                <w:top w:val="none" w:color="auto" w:sz="0" w:space="0"/>
+                <w:left w:val="none" w:color="auto" w:sz="0" w:space="0"/>
+                <w:bottom w:val="none" w:color="auto" w:sz="0" w:space="0"/>
+                <w:right w:val="none" w:color="auto" w:sz="0" w:space="0"/>
+                <w:between w:val="none" w:color="auto" w:sz="0" w:space="0"/>
+              </w:pBdr>
+              <w:spacing w:after="240" w:line="240" w:lineRule="auto"/>
+              <w:ind w:left="0" w:leftChars="0" w:firstLine="0" w:firstLineChars="0"/>
+              <w:rPr>
+                <w:rFonts w:hint="default" w:ascii="Times New Roman" w:hAnsi="Times New Roman" w:cs="Times New Roman"/>
+                <w:b/>
+                <w:sz w:val="24"/>
+                <w:szCs w:val="24"/>
+                <w:vertAlign w:val="baseline"/>
+                <w:lang w:val="tr"/>
+              </w:rPr>
+            </w:pPr>
+            <w:r>
+              <w:rPr>
+                <w:rFonts w:hint="default" w:ascii="Times New Roman" w:hAnsi="Times New Roman" w:cs="Times New Roman"/>
+                <w:b w:val="0"/>
+                <w:bCs/>
+                <w:sz w:val="24"/>
+                <w:szCs w:val="24"/>
+                <w:vertAlign w:val="baseline"/>
+                <w:lang w:val="tr"/>
+              </w:rPr>
+              <w:t>Application asks teachers email and password.</w:t>
+            </w:r>
+          </w:p>
+          <w:p>
+            <w:pPr>
+              <w:pStyle w:val="5"/>
+              <w:numPr>
+                <w:ilvl w:val="0"/>
+                <w:numId w:val="3"/>
+              </w:numPr>
+              <w:pBdr>
+                <w:top w:val="none" w:color="auto" w:sz="0" w:space="0"/>
+                <w:left w:val="none" w:color="auto" w:sz="0" w:space="0"/>
+                <w:bottom w:val="none" w:color="auto" w:sz="0" w:space="0"/>
+                <w:right w:val="none" w:color="auto" w:sz="0" w:space="0"/>
+                <w:between w:val="none" w:color="auto" w:sz="0" w:space="0"/>
+              </w:pBdr>
+              <w:spacing w:after="240" w:line="240" w:lineRule="auto"/>
+              <w:ind w:left="0" w:leftChars="0" w:firstLine="0" w:firstLineChars="0"/>
+              <w:rPr>
+                <w:rFonts w:hint="default" w:ascii="Times New Roman" w:hAnsi="Times New Roman" w:cs="Times New Roman"/>
+                <w:b/>
+                <w:sz w:val="24"/>
+                <w:szCs w:val="24"/>
+                <w:vertAlign w:val="baseline"/>
+                <w:lang w:val="tr"/>
+              </w:rPr>
+            </w:pPr>
+            <w:r>
+              <w:rPr>
+                <w:rFonts w:hint="default" w:ascii="Times New Roman" w:hAnsi="Times New Roman" w:cs="Times New Roman"/>
+                <w:b w:val="0"/>
+                <w:bCs/>
+                <w:sz w:val="24"/>
+                <w:szCs w:val="24"/>
+                <w:vertAlign w:val="baseline"/>
+                <w:lang w:val="tr"/>
+              </w:rPr>
+              <w:t>Teacher enters the related info's to the text-boxes.</w:t>
+            </w:r>
+          </w:p>
+          <w:p>
+            <w:pPr>
+              <w:pStyle w:val="5"/>
+              <w:numPr>
+                <w:ilvl w:val="0"/>
+                <w:numId w:val="3"/>
+              </w:numPr>
+              <w:pBdr>
+                <w:top w:val="none" w:color="auto" w:sz="0" w:space="0"/>
+                <w:left w:val="none" w:color="auto" w:sz="0" w:space="0"/>
+                <w:bottom w:val="none" w:color="auto" w:sz="0" w:space="0"/>
+                <w:right w:val="none" w:color="auto" w:sz="0" w:space="0"/>
+                <w:between w:val="none" w:color="auto" w:sz="0" w:space="0"/>
+              </w:pBdr>
+              <w:spacing w:after="240" w:line="240" w:lineRule="auto"/>
+              <w:ind w:left="0" w:leftChars="0" w:firstLine="0" w:firstLineChars="0"/>
+              <w:rPr>
+                <w:rFonts w:hint="default" w:ascii="Times New Roman" w:hAnsi="Times New Roman" w:cs="Times New Roman"/>
+                <w:b/>
+                <w:sz w:val="24"/>
+                <w:szCs w:val="24"/>
+                <w:vertAlign w:val="baseline"/>
+                <w:lang w:val="tr"/>
+              </w:rPr>
+            </w:pPr>
+            <w:r>
+              <w:rPr>
+                <w:rFonts w:hint="default" w:ascii="Times New Roman" w:hAnsi="Times New Roman" w:cs="Times New Roman"/>
+                <w:b w:val="0"/>
+                <w:bCs/>
+                <w:sz w:val="24"/>
+                <w:szCs w:val="24"/>
+                <w:vertAlign w:val="baseline"/>
+                <w:lang w:val="tr"/>
+              </w:rPr>
+              <w:t>Clicks to ‘login’ button to submitting.</w:t>
+            </w:r>
+          </w:p>
+          <w:p>
+            <w:pPr>
+              <w:pStyle w:val="5"/>
+              <w:numPr>
+                <w:ilvl w:val="0"/>
+                <w:numId w:val="3"/>
+              </w:numPr>
+              <w:pBdr>
+                <w:top w:val="none" w:color="auto" w:sz="0" w:space="0"/>
+                <w:left w:val="none" w:color="auto" w:sz="0" w:space="0"/>
+                <w:bottom w:val="none" w:color="auto" w:sz="0" w:space="0"/>
+                <w:right w:val="none" w:color="auto" w:sz="0" w:space="0"/>
+                <w:between w:val="none" w:color="auto" w:sz="0" w:space="0"/>
+              </w:pBdr>
+              <w:spacing w:after="240" w:line="240" w:lineRule="auto"/>
+              <w:ind w:left="0" w:leftChars="0" w:firstLine="0" w:firstLineChars="0"/>
+              <w:rPr>
+                <w:rFonts w:hint="default" w:ascii="Times New Roman" w:hAnsi="Times New Roman" w:cs="Times New Roman"/>
+                <w:b/>
+                <w:sz w:val="24"/>
+                <w:szCs w:val="24"/>
+                <w:vertAlign w:val="baseline"/>
+                <w:lang w:val="tr"/>
+              </w:rPr>
+            </w:pPr>
+            <w:r>
+              <w:rPr>
+                <w:rFonts w:hint="default" w:ascii="Times New Roman" w:hAnsi="Times New Roman" w:cs="Times New Roman"/>
+                <w:b w:val="0"/>
+                <w:bCs/>
+                <w:sz w:val="24"/>
+                <w:szCs w:val="24"/>
+                <w:vertAlign w:val="baseline"/>
+                <w:lang w:val="tr"/>
+              </w:rPr>
+              <w:t>System checks for the related data from database.</w:t>
+            </w:r>
+          </w:p>
+          <w:p>
+            <w:pPr>
+              <w:pStyle w:val="5"/>
+              <w:numPr>
+                <w:ilvl w:val="0"/>
+                <w:numId w:val="3"/>
+              </w:numPr>
+              <w:pBdr>
+                <w:top w:val="none" w:color="auto" w:sz="0" w:space="0"/>
+                <w:left w:val="none" w:color="auto" w:sz="0" w:space="0"/>
+                <w:bottom w:val="none" w:color="auto" w:sz="0" w:space="0"/>
+                <w:right w:val="none" w:color="auto" w:sz="0" w:space="0"/>
+                <w:between w:val="none" w:color="auto" w:sz="0" w:space="0"/>
+              </w:pBdr>
+              <w:spacing w:after="240" w:line="240" w:lineRule="auto"/>
+              <w:ind w:left="0" w:leftChars="0" w:firstLine="0" w:firstLineChars="0"/>
+              <w:rPr>
+                <w:rFonts w:hint="default" w:ascii="Times New Roman" w:hAnsi="Times New Roman" w:cs="Times New Roman"/>
+                <w:b/>
+                <w:sz w:val="24"/>
+                <w:szCs w:val="24"/>
+                <w:vertAlign w:val="baseline"/>
+                <w:lang w:val="tr"/>
+              </w:rPr>
+            </w:pPr>
+            <w:r>
+              <w:rPr>
+                <w:rFonts w:hint="default" w:ascii="Times New Roman" w:hAnsi="Times New Roman" w:eastAsia="Times New Roman" w:cs="Times New Roman"/>
+                <w:sz w:val="24"/>
+                <w:szCs w:val="24"/>
+              </w:rPr>
+              <w:t xml:space="preserve">System redirecting </w:t>
+            </w:r>
+            <w:r>
+              <w:rPr>
+                <w:rFonts w:hint="default" w:ascii="Times New Roman" w:hAnsi="Times New Roman" w:eastAsia="Times New Roman" w:cs="Times New Roman"/>
+                <w:sz w:val="24"/>
+                <w:szCs w:val="24"/>
+                <w:lang w:val="tr"/>
+              </w:rPr>
+              <w:t>teach</w:t>
+            </w:r>
+            <w:r>
+              <w:rPr>
+                <w:rFonts w:hint="default" w:ascii="Times New Roman" w:hAnsi="Times New Roman" w:eastAsia="Times New Roman" w:cs="Times New Roman"/>
+                <w:sz w:val="24"/>
+                <w:szCs w:val="24"/>
+              </w:rPr>
+              <w:t xml:space="preserve">er to </w:t>
+            </w:r>
+            <w:r>
+              <w:rPr>
+                <w:rFonts w:hint="default" w:ascii="Times New Roman" w:hAnsi="Times New Roman" w:eastAsia="Times New Roman" w:cs="Times New Roman"/>
+                <w:sz w:val="24"/>
+                <w:szCs w:val="24"/>
+                <w:lang w:val="tr"/>
+              </w:rPr>
+              <w:t xml:space="preserve">main </w:t>
+            </w:r>
+            <w:r>
+              <w:rPr>
+                <w:rFonts w:hint="default" w:ascii="Times New Roman" w:hAnsi="Times New Roman" w:eastAsia="Times New Roman" w:cs="Times New Roman"/>
+                <w:sz w:val="24"/>
+                <w:szCs w:val="24"/>
+              </w:rPr>
+              <w:t>page</w:t>
+            </w:r>
+            <w:r>
+              <w:rPr>
+                <w:rFonts w:hint="default" w:ascii="Times New Roman" w:hAnsi="Times New Roman" w:eastAsia="Times New Roman" w:cs="Times New Roman"/>
+                <w:sz w:val="24"/>
+                <w:szCs w:val="24"/>
+                <w:lang w:val="tr"/>
+              </w:rPr>
+              <w:t xml:space="preserve"> and loads the classes data in to main page.</w:t>
+            </w:r>
+          </w:p>
+          <w:p>
+            <w:pPr>
+              <w:pStyle w:val="5"/>
+              <w:numPr>
+                <w:ilvl w:val="0"/>
+                <w:numId w:val="3"/>
+              </w:numPr>
+              <w:pBdr>
+                <w:top w:val="none" w:color="auto" w:sz="0" w:space="0"/>
+                <w:left w:val="none" w:color="auto" w:sz="0" w:space="0"/>
+                <w:bottom w:val="none" w:color="auto" w:sz="0" w:space="0"/>
+                <w:right w:val="none" w:color="auto" w:sz="0" w:space="0"/>
+                <w:between w:val="none" w:color="auto" w:sz="0" w:space="0"/>
+              </w:pBdr>
+              <w:spacing w:after="240" w:line="240" w:lineRule="auto"/>
+              <w:ind w:left="0" w:leftChars="0" w:firstLine="0" w:firstLineChars="0"/>
+              <w:rPr>
+                <w:rFonts w:hint="default" w:ascii="Times New Roman" w:hAnsi="Times New Roman" w:cs="Times New Roman"/>
+                <w:b/>
+                <w:sz w:val="24"/>
+                <w:szCs w:val="24"/>
+                <w:vertAlign w:val="baseline"/>
+                <w:lang w:val="tr"/>
+              </w:rPr>
+            </w:pPr>
+            <w:r>
+              <w:rPr>
+                <w:rFonts w:hint="default" w:ascii="Times New Roman" w:hAnsi="Times New Roman" w:eastAsia="Times New Roman" w:cs="Times New Roman"/>
+                <w:sz w:val="24"/>
+                <w:szCs w:val="24"/>
+                <w:lang w:val="tr"/>
+              </w:rPr>
+              <w:t>Teacher clicks the ‘Details’ button of required class and system takes the ID of the class, redirects the detail page and load the related data of class.</w:t>
+            </w:r>
+          </w:p>
+          <w:p>
+            <w:pPr>
+              <w:pStyle w:val="5"/>
+              <w:numPr>
+                <w:ilvl w:val="0"/>
+                <w:numId w:val="3"/>
+              </w:numPr>
+              <w:pBdr>
+                <w:top w:val="none" w:color="auto" w:sz="0" w:space="0"/>
+                <w:left w:val="none" w:color="auto" w:sz="0" w:space="0"/>
+                <w:bottom w:val="none" w:color="auto" w:sz="0" w:space="0"/>
+                <w:right w:val="none" w:color="auto" w:sz="0" w:space="0"/>
+                <w:between w:val="none" w:color="auto" w:sz="0" w:space="0"/>
+              </w:pBdr>
+              <w:spacing w:after="240" w:line="240" w:lineRule="auto"/>
+              <w:ind w:left="0" w:leftChars="0" w:firstLine="0" w:firstLineChars="0"/>
+              <w:rPr>
+                <w:rFonts w:hint="default" w:ascii="Times New Roman" w:hAnsi="Times New Roman" w:cs="Times New Roman"/>
+                <w:b w:val="0"/>
+                <w:bCs/>
+                <w:sz w:val="24"/>
+                <w:szCs w:val="24"/>
+                <w:vertAlign w:val="baseline"/>
+                <w:lang w:val="tr"/>
+              </w:rPr>
+            </w:pPr>
+            <w:r>
+              <w:rPr>
+                <w:rFonts w:hint="default" w:ascii="Times New Roman" w:hAnsi="Times New Roman" w:cs="Times New Roman"/>
+                <w:b w:val="0"/>
+                <w:bCs/>
+                <w:sz w:val="24"/>
+                <w:szCs w:val="24"/>
+                <w:vertAlign w:val="baseline"/>
+                <w:lang w:val="tr"/>
+              </w:rPr>
+              <w:t>Teacher clicks ‘open attendance’ button and system redirects the teacher into attendance creating page and the fields that needs to be filled.</w:t>
+            </w:r>
+          </w:p>
+          <w:p>
+            <w:pPr>
+              <w:pBdr>
+                <w:top w:val="none" w:color="auto" w:sz="0" w:space="0"/>
+                <w:left w:val="none" w:color="auto" w:sz="0" w:space="0"/>
+                <w:bottom w:val="none" w:color="auto" w:sz="0" w:space="0"/>
+                <w:right w:val="none" w:color="auto" w:sz="0" w:space="0"/>
+                <w:between w:val="none" w:color="auto" w:sz="0" w:space="0"/>
+              </w:pBdr>
+              <w:rPr>
+                <w:rFonts w:hint="default" w:ascii="Times New Roman" w:hAnsi="Times New Roman" w:cs="Times New Roman"/>
+                <w:vertAlign w:val="baseline"/>
+              </w:rPr>
+            </w:pPr>
+          </w:p>
+        </w:tc>
+      </w:tr>
+      <w:tr>
+        <w:tblPrEx>
+          <w:tblBorders>
+            <w:top w:val="single" w:color="auto" w:sz="4" w:space="0"/>
+            <w:left w:val="single" w:color="auto" w:sz="4" w:space="0"/>
+            <w:bottom w:val="single" w:color="auto" w:sz="4" w:space="0"/>
+            <w:right w:val="single" w:color="auto" w:sz="4" w:space="0"/>
+            <w:insideH w:val="single" w:color="auto" w:sz="4" w:space="0"/>
+            <w:insideV w:val="single" w:color="auto" w:sz="4" w:space="0"/>
+          </w:tblBorders>
+          <w:tblLayout w:type="fixed"/>
+        </w:tblPrEx>
+        <w:tc>
+          <w:tcPr>
+            <w:tcW w:w="8522" w:type="dxa"/>
+          </w:tcPr>
+          <w:p>
+            <w:pPr>
+              <w:spacing w:line="256" w:lineRule="auto"/>
+              <w:ind w:firstLine="284"/>
+              <w:jc w:val="both"/>
+              <w:rPr>
+                <w:rFonts w:hint="default" w:ascii="Times New Roman" w:hAnsi="Times New Roman" w:cs="Times New Roman"/>
+                <w:vertAlign w:val="baseline"/>
+              </w:rPr>
+            </w:pPr>
+            <w:r>
+              <w:rPr>
+                <w:b/>
+                <w:bCs/>
+              </w:rPr>
+              <w:t>Quality Requirements:</w:t>
+            </w:r>
+            <w:r>
+              <w:t xml:space="preserve"> If </w:t>
+            </w:r>
+            <w:r>
+              <w:rPr>
+                <w:rFonts w:hint="default"/>
+                <w:lang w:val="tr"/>
+              </w:rPr>
+              <w:t xml:space="preserve">teacher </w:t>
+            </w:r>
+            <w:r>
+              <w:t xml:space="preserve">leaves </w:t>
+            </w:r>
+            <w:r>
+              <w:rPr>
+                <w:rFonts w:hint="default"/>
+                <w:lang w:val="tr"/>
+              </w:rPr>
+              <w:t xml:space="preserve">required </w:t>
+            </w:r>
+            <w:r>
+              <w:t>fields empty, system displays a warning message, like "This area cannot be empty.”</w:t>
+            </w:r>
+          </w:p>
+        </w:tc>
+      </w:tr>
+      <w:tr>
+        <w:tblPrEx>
+          <w:tblBorders>
+            <w:top w:val="single" w:color="auto" w:sz="4" w:space="0"/>
+            <w:left w:val="single" w:color="auto" w:sz="4" w:space="0"/>
+            <w:bottom w:val="single" w:color="auto" w:sz="4" w:space="0"/>
+            <w:right w:val="single" w:color="auto" w:sz="4" w:space="0"/>
+            <w:insideH w:val="single" w:color="auto" w:sz="4" w:space="0"/>
+            <w:insideV w:val="single" w:color="auto" w:sz="4" w:space="0"/>
+          </w:tblBorders>
+          <w:tblLayout w:type="fixed"/>
+          <w:tblCellMar>
+            <w:top w:w="0" w:type="dxa"/>
+            <w:left w:w="108" w:type="dxa"/>
+            <w:bottom w:w="0" w:type="dxa"/>
+            <w:right w:w="108" w:type="dxa"/>
+          </w:tblCellMar>
+        </w:tblPrEx>
+        <w:tc>
+          <w:tcPr>
+            <w:tcW w:w="8522" w:type="dxa"/>
+          </w:tcPr>
+          <w:p>
+            <w:pPr>
+              <w:pBdr>
+                <w:top w:val="none" w:color="auto" w:sz="0" w:space="0"/>
+                <w:left w:val="none" w:color="auto" w:sz="0" w:space="0"/>
+                <w:bottom w:val="none" w:color="auto" w:sz="0" w:space="0"/>
+                <w:right w:val="none" w:color="auto" w:sz="0" w:space="0"/>
+                <w:between w:val="none" w:color="auto" w:sz="0" w:space="0"/>
+              </w:pBdr>
+              <w:ind w:firstLine="480" w:firstLineChars="200"/>
+              <w:rPr>
+                <w:b/>
+                <w:bCs/>
+              </w:rPr>
+            </w:pPr>
+            <w:r>
+              <w:rPr>
+                <w:b/>
+                <w:bCs/>
+              </w:rPr>
+              <w:t>Exceptional Cases:</w:t>
+            </w:r>
+          </w:p>
+          <w:p>
+            <w:pPr>
+              <w:pBdr>
+                <w:top w:val="none" w:color="auto" w:sz="0" w:space="0"/>
+                <w:left w:val="none" w:color="auto" w:sz="0" w:space="0"/>
+                <w:bottom w:val="none" w:color="auto" w:sz="0" w:space="0"/>
+                <w:right w:val="none" w:color="auto" w:sz="0" w:space="0"/>
+                <w:between w:val="none" w:color="auto" w:sz="0" w:space="0"/>
+              </w:pBdr>
+              <w:rPr>
+                <w:rFonts w:hint="default" w:ascii="Times New Roman" w:hAnsi="Times New Roman" w:cs="Times New Roman"/>
+                <w:vertAlign w:val="baseline"/>
+              </w:rPr>
+            </w:pPr>
+            <w:r>
+              <w:rPr>
+                <w:rFonts w:hint="default"/>
+                <w:b/>
+                <w:bCs/>
+                <w:lang w:val="tr" w:eastAsia="tr-TR"/>
+              </w:rPr>
+              <w:t xml:space="preserve">User Session: </w:t>
+            </w:r>
+            <w:r>
+              <w:rPr>
+                <w:rFonts w:hint="default"/>
+                <w:b w:val="0"/>
+                <w:bCs w:val="0"/>
+                <w:lang w:val="tr" w:eastAsia="tr-TR"/>
+              </w:rPr>
+              <w:t>If the process</w:t>
+            </w:r>
             <w:bookmarkStart w:id="0" w:name="_GoBack"/>
             <w:bookmarkEnd w:id="0"/>
-          </w:p>
-          <w:p>
-            <w:pPr>
-              <w:pBdr>
-                <w:top w:val="none" w:color="auto" w:sz="0" w:space="0"/>
-                <w:left w:val="none" w:color="auto" w:sz="0" w:space="0"/>
-                <w:bottom w:val="none" w:color="auto" w:sz="0" w:space="0"/>
-                <w:right w:val="none" w:color="auto" w:sz="0" w:space="0"/>
-                <w:between w:val="none" w:color="auto" w:sz="0" w:space="0"/>
-              </w:pBdr>
-              <w:rPr>
-                <w:vertAlign w:val="baseline"/>
-              </w:rPr>
-            </w:pPr>
+            <w:r>
+              <w:rPr>
+                <w:rFonts w:hint="default"/>
+                <w:b w:val="0"/>
+                <w:bCs w:val="0"/>
+                <w:lang w:val="tr" w:eastAsia="tr-TR"/>
+              </w:rPr>
+              <w:t xml:space="preserve"> cant be done in the required time, session will be expired and user will be redirected to the login page.</w:t>
+            </w:r>
+          </w:p>
+        </w:tc>
+      </w:tr>
+    </w:tbl>
+    <w:p>
+      <w:pPr>
+        <w:rPr>
+          <w:rFonts w:hint="default" w:ascii="Times New Roman" w:hAnsi="Times New Roman" w:cs="Times New Roman"/>
+        </w:rPr>
+      </w:pPr>
+    </w:p>
+    <w:p>
+      <w:pPr>
+        <w:rPr>
+          <w:rFonts w:hint="default" w:ascii="Times New Roman" w:hAnsi="Times New Roman" w:cs="Times New Roman"/>
+        </w:rPr>
+      </w:pPr>
+    </w:p>
+    <w:p>
+      <w:pPr>
+        <w:rPr>
+          <w:rFonts w:hint="default" w:ascii="Times New Roman" w:hAnsi="Times New Roman" w:cs="Times New Roman"/>
+        </w:rPr>
+      </w:pPr>
+    </w:p>
+    <w:p>
+      <w:pPr>
+        <w:rPr>
+          <w:rFonts w:hint="default" w:ascii="Times New Roman" w:hAnsi="Times New Roman" w:cs="Times New Roman"/>
+        </w:rPr>
+      </w:pPr>
+    </w:p>
+    <w:p>
+      <w:pPr>
+        <w:rPr>
+          <w:rFonts w:hint="default" w:ascii="Times New Roman" w:hAnsi="Times New Roman" w:cs="Times New Roman"/>
+        </w:rPr>
+      </w:pPr>
+    </w:p>
+    <w:p>
+      <w:pPr>
+        <w:rPr>
+          <w:rFonts w:hint="default" w:ascii="Times New Roman" w:hAnsi="Times New Roman" w:cs="Times New Roman"/>
+        </w:rPr>
+      </w:pPr>
+    </w:p>
+    <w:p>
+      <w:pPr>
+        <w:rPr>
+          <w:rFonts w:hint="default" w:ascii="Times New Roman" w:hAnsi="Times New Roman" w:cs="Times New Roman"/>
+        </w:rPr>
+      </w:pPr>
+    </w:p>
+    <w:p>
+      <w:pPr>
+        <w:rPr>
+          <w:rFonts w:hint="default" w:ascii="Times New Roman" w:hAnsi="Times New Roman" w:cs="Times New Roman"/>
+        </w:rPr>
+      </w:pPr>
+    </w:p>
+    <w:p>
+      <w:pPr>
+        <w:rPr>
+          <w:rFonts w:hint="default" w:ascii="Times New Roman" w:hAnsi="Times New Roman" w:cs="Times New Roman"/>
+        </w:rPr>
+      </w:pPr>
+    </w:p>
+    <w:p>
+      <w:pPr>
+        <w:rPr>
+          <w:rFonts w:hint="default" w:ascii="Times New Roman" w:hAnsi="Times New Roman" w:cs="Times New Roman"/>
+        </w:rPr>
+      </w:pPr>
+    </w:p>
+    <w:p>
+      <w:pPr>
+        <w:rPr>
+          <w:rFonts w:hint="default" w:ascii="Times New Roman" w:hAnsi="Times New Roman" w:cs="Times New Roman"/>
+        </w:rPr>
+      </w:pPr>
+    </w:p>
+    <w:p>
+      <w:pPr>
+        <w:rPr>
+          <w:rFonts w:hint="default" w:ascii="Times New Roman" w:hAnsi="Times New Roman" w:cs="Times New Roman"/>
+        </w:rPr>
+      </w:pPr>
+    </w:p>
+    <w:p>
+      <w:pPr>
+        <w:rPr>
+          <w:rFonts w:hint="default" w:ascii="Times New Roman" w:hAnsi="Times New Roman" w:cs="Times New Roman"/>
+          <w:b/>
+          <w:bCs/>
+          <w:lang w:val="tr"/>
+        </w:rPr>
+      </w:pPr>
+      <w:r>
+        <w:rPr>
+          <w:rFonts w:hint="default" w:ascii="Times New Roman" w:hAnsi="Times New Roman" w:cs="Times New Roman"/>
+          <w:b/>
+          <w:bCs/>
+          <w:lang w:val="tr"/>
+        </w:rPr>
+        <w:t>Use Case 4</w:t>
+      </w:r>
+    </w:p>
+    <w:p>
+      <w:pPr>
+        <w:rPr>
+          <w:rFonts w:hint="default" w:ascii="Times New Roman" w:hAnsi="Times New Roman" w:cs="Times New Roman"/>
+          <w:b/>
+          <w:bCs/>
+          <w:lang w:val="tr"/>
+        </w:rPr>
+      </w:pPr>
+    </w:p>
+    <w:tbl>
+      <w:tblPr>
+        <w:tblStyle w:val="4"/>
+        <w:tblW w:w="8522" w:type="dxa"/>
+        <w:tblInd w:w="0" w:type="dxa"/>
+        <w:tblBorders>
+          <w:top w:val="single" w:color="auto" w:sz="4" w:space="0"/>
+          <w:left w:val="single" w:color="auto" w:sz="4" w:space="0"/>
+          <w:bottom w:val="single" w:color="auto" w:sz="4" w:space="0"/>
+          <w:right w:val="single" w:color="auto" w:sz="4" w:space="0"/>
+          <w:insideH w:val="single" w:color="auto" w:sz="4" w:space="0"/>
+          <w:insideV w:val="single" w:color="auto" w:sz="4" w:space="0"/>
+        </w:tblBorders>
+        <w:tblLayout w:type="fixed"/>
+        <w:tblCellMar>
+          <w:top w:w="0" w:type="dxa"/>
+          <w:left w:w="108" w:type="dxa"/>
+          <w:bottom w:w="0" w:type="dxa"/>
+          <w:right w:w="108" w:type="dxa"/>
+        </w:tblCellMar>
+      </w:tblPr>
+      <w:tblGrid>
+        <w:gridCol w:w="8522"/>
+      </w:tblGrid>
+      <w:tr>
+        <w:tblPrEx>
+          <w:tblBorders>
+            <w:top w:val="single" w:color="auto" w:sz="4" w:space="0"/>
+            <w:left w:val="single" w:color="auto" w:sz="4" w:space="0"/>
+            <w:bottom w:val="single" w:color="auto" w:sz="4" w:space="0"/>
+            <w:right w:val="single" w:color="auto" w:sz="4" w:space="0"/>
+            <w:insideH w:val="single" w:color="auto" w:sz="4" w:space="0"/>
+            <w:insideV w:val="single" w:color="auto" w:sz="4" w:space="0"/>
+          </w:tblBorders>
+          <w:tblLayout w:type="fixed"/>
+          <w:tblCellMar>
+            <w:top w:w="0" w:type="dxa"/>
+            <w:left w:w="108" w:type="dxa"/>
+            <w:bottom w:w="0" w:type="dxa"/>
+            <w:right w:w="108" w:type="dxa"/>
+          </w:tblCellMar>
+        </w:tblPrEx>
+        <w:tc>
+          <w:tcPr>
+            <w:tcW w:w="8522" w:type="dxa"/>
+            <w:vAlign w:val="top"/>
+          </w:tcPr>
+          <w:p>
+            <w:pPr>
+              <w:pStyle w:val="5"/>
+              <w:pBdr>
+                <w:top w:val="none" w:color="auto" w:sz="0" w:space="0"/>
+                <w:left w:val="none" w:color="auto" w:sz="0" w:space="0"/>
+                <w:bottom w:val="none" w:color="auto" w:sz="0" w:space="0"/>
+                <w:right w:val="none" w:color="auto" w:sz="0" w:space="0"/>
+                <w:between w:val="none" w:color="auto" w:sz="0" w:space="0"/>
+              </w:pBdr>
+              <w:spacing w:after="240" w:line="360" w:lineRule="atLeast"/>
+              <w:rPr>
+                <w:rFonts w:hint="default" w:ascii="Times New Roman" w:hAnsi="Times New Roman" w:cs="Times New Roman"/>
+                <w:vertAlign w:val="baseline"/>
+              </w:rPr>
+            </w:pPr>
+            <w:r>
+              <w:rPr>
+                <w:rFonts w:hint="default" w:ascii="Times New Roman" w:hAnsi="Times New Roman" w:eastAsia="Times New Roman" w:cs="Times New Roman"/>
+                <w:b/>
+                <w:bCs/>
+                <w:sz w:val="24"/>
+                <w:szCs w:val="24"/>
+                <w:lang w:eastAsia="tr-TR"/>
+              </w:rPr>
+              <w:t>Use case name:</w:t>
+            </w:r>
+            <w:r>
+              <w:rPr>
+                <w:rFonts w:hint="default" w:ascii="Times New Roman" w:hAnsi="Times New Roman" w:eastAsia="Times New Roman" w:cs="Times New Roman"/>
+                <w:b/>
+                <w:bCs/>
+                <w:sz w:val="24"/>
+                <w:szCs w:val="24"/>
+                <w:lang w:val="tr" w:eastAsia="tr-TR"/>
+              </w:rPr>
+              <w:t xml:space="preserve"> </w:t>
+            </w:r>
+            <w:r>
+              <w:rPr>
+                <w:rFonts w:hint="default" w:ascii="Times New Roman" w:hAnsi="Times New Roman" w:eastAsia="Times New Roman" w:cs="Times New Roman"/>
+                <w:bCs/>
+                <w:lang w:val="tr" w:eastAsia="tr-TR"/>
+              </w:rPr>
+              <w:t>Taking Attandance</w:t>
+            </w:r>
+          </w:p>
+        </w:tc>
+      </w:tr>
+      <w:tr>
+        <w:tblPrEx>
+          <w:tblBorders>
+            <w:top w:val="single" w:color="auto" w:sz="4" w:space="0"/>
+            <w:left w:val="single" w:color="auto" w:sz="4" w:space="0"/>
+            <w:bottom w:val="single" w:color="auto" w:sz="4" w:space="0"/>
+            <w:right w:val="single" w:color="auto" w:sz="4" w:space="0"/>
+            <w:insideH w:val="single" w:color="auto" w:sz="4" w:space="0"/>
+            <w:insideV w:val="single" w:color="auto" w:sz="4" w:space="0"/>
+          </w:tblBorders>
+          <w:tblLayout w:type="fixed"/>
+          <w:tblCellMar>
+            <w:top w:w="0" w:type="dxa"/>
+            <w:left w:w="108" w:type="dxa"/>
+            <w:bottom w:w="0" w:type="dxa"/>
+            <w:right w:w="108" w:type="dxa"/>
+          </w:tblCellMar>
+        </w:tblPrEx>
+        <w:tc>
+          <w:tcPr>
+            <w:tcW w:w="8522" w:type="dxa"/>
+            <w:vAlign w:val="top"/>
+          </w:tcPr>
+          <w:p>
+            <w:pPr>
+              <w:pStyle w:val="5"/>
+              <w:pBdr>
+                <w:top w:val="none" w:color="auto" w:sz="0" w:space="0"/>
+                <w:left w:val="none" w:color="auto" w:sz="0" w:space="0"/>
+                <w:bottom w:val="none" w:color="auto" w:sz="0" w:space="0"/>
+                <w:right w:val="none" w:color="auto" w:sz="0" w:space="0"/>
+                <w:between w:val="none" w:color="auto" w:sz="0" w:space="0"/>
+              </w:pBdr>
+              <w:spacing w:after="240" w:line="360" w:lineRule="atLeast"/>
+              <w:rPr>
+                <w:rFonts w:hint="default" w:ascii="Times New Roman" w:hAnsi="Times New Roman" w:cs="Times New Roman"/>
+                <w:vertAlign w:val="baseline"/>
+              </w:rPr>
+            </w:pPr>
+            <w:r>
+              <w:rPr>
+                <w:rFonts w:hint="default" w:ascii="Times New Roman" w:hAnsi="Times New Roman" w:eastAsia="Times New Roman" w:cs="Times New Roman"/>
+                <w:b/>
+                <w:bCs/>
+                <w:sz w:val="24"/>
+                <w:szCs w:val="24"/>
+                <w:lang w:eastAsia="tr-TR"/>
+              </w:rPr>
+              <w:t>Participant actor instances:</w:t>
+            </w:r>
+            <w:r>
+              <w:rPr>
+                <w:rFonts w:hint="default" w:ascii="Times New Roman" w:hAnsi="Times New Roman" w:eastAsia="Times New Roman" w:cs="Times New Roman"/>
+                <w:sz w:val="24"/>
+                <w:szCs w:val="24"/>
+                <w:lang w:eastAsia="tr-TR"/>
+              </w:rPr>
+              <w:t xml:space="preserve"> </w:t>
+            </w:r>
+            <w:r>
+              <w:rPr>
+                <w:rFonts w:hint="default" w:ascii="Times New Roman" w:hAnsi="Times New Roman" w:eastAsia="Times New Roman" w:cs="Times New Roman"/>
+                <w:sz w:val="24"/>
+                <w:szCs w:val="24"/>
+                <w:lang w:val="tr" w:eastAsia="tr-TR"/>
+              </w:rPr>
+              <w:t xml:space="preserve">İnitiated by </w:t>
+            </w:r>
+            <w:r>
+              <w:rPr>
+                <w:rFonts w:hint="default" w:ascii="Times New Roman" w:hAnsi="Times New Roman" w:eastAsia="Times New Roman" w:cs="Times New Roman"/>
+                <w:bCs/>
+                <w:sz w:val="24"/>
+                <w:szCs w:val="24"/>
+                <w:lang w:val="tr" w:eastAsia="tr-TR"/>
+              </w:rPr>
+              <w:t>Teacher</w:t>
+            </w:r>
+          </w:p>
+        </w:tc>
+      </w:tr>
+      <w:tr>
+        <w:tblPrEx>
+          <w:tblBorders>
+            <w:top w:val="single" w:color="auto" w:sz="4" w:space="0"/>
+            <w:left w:val="single" w:color="auto" w:sz="4" w:space="0"/>
+            <w:bottom w:val="single" w:color="auto" w:sz="4" w:space="0"/>
+            <w:right w:val="single" w:color="auto" w:sz="4" w:space="0"/>
+            <w:insideH w:val="single" w:color="auto" w:sz="4" w:space="0"/>
+            <w:insideV w:val="single" w:color="auto" w:sz="4" w:space="0"/>
+          </w:tblBorders>
+          <w:tblLayout w:type="fixed"/>
+          <w:tblCellMar>
+            <w:top w:w="0" w:type="dxa"/>
+            <w:left w:w="108" w:type="dxa"/>
+            <w:bottom w:w="0" w:type="dxa"/>
+            <w:right w:w="108" w:type="dxa"/>
+          </w:tblCellMar>
+        </w:tblPrEx>
+        <w:tc>
+          <w:tcPr>
+            <w:tcW w:w="8522" w:type="dxa"/>
+          </w:tcPr>
+          <w:p>
+            <w:pPr>
+              <w:pStyle w:val="5"/>
+              <w:pBdr>
+                <w:top w:val="none" w:color="auto" w:sz="0" w:space="0"/>
+                <w:left w:val="none" w:color="auto" w:sz="0" w:space="0"/>
+                <w:bottom w:val="none" w:color="auto" w:sz="0" w:space="0"/>
+                <w:right w:val="none" w:color="auto" w:sz="0" w:space="0"/>
+                <w:between w:val="none" w:color="auto" w:sz="0" w:space="0"/>
+              </w:pBdr>
+              <w:spacing w:after="240" w:line="360" w:lineRule="atLeast"/>
+              <w:rPr>
+                <w:rFonts w:hint="default" w:ascii="Times New Roman" w:hAnsi="Times New Roman" w:cs="Times New Roman"/>
+                <w:b/>
+                <w:sz w:val="24"/>
+                <w:szCs w:val="24"/>
+                <w:vertAlign w:val="baseline"/>
+                <w:lang w:val="tr"/>
+              </w:rPr>
+            </w:pPr>
+            <w:r>
+              <w:rPr>
+                <w:rFonts w:hint="default" w:ascii="Times New Roman" w:hAnsi="Times New Roman" w:cs="Times New Roman"/>
+                <w:b/>
+                <w:sz w:val="24"/>
+                <w:szCs w:val="24"/>
+                <w:vertAlign w:val="baseline"/>
+                <w:lang w:val="tr"/>
+              </w:rPr>
+              <w:t>Flow of Events:</w:t>
+            </w:r>
+          </w:p>
+          <w:p>
+            <w:pPr>
+              <w:pStyle w:val="5"/>
+              <w:numPr>
+                <w:ilvl w:val="0"/>
+                <w:numId w:val="4"/>
+              </w:numPr>
+              <w:pBdr>
+                <w:top w:val="none" w:color="auto" w:sz="0" w:space="0"/>
+                <w:left w:val="none" w:color="auto" w:sz="0" w:space="0"/>
+                <w:bottom w:val="none" w:color="auto" w:sz="0" w:space="0"/>
+                <w:right w:val="none" w:color="auto" w:sz="0" w:space="0"/>
+                <w:between w:val="none" w:color="auto" w:sz="0" w:space="0"/>
+              </w:pBdr>
+              <w:spacing w:after="240" w:line="240" w:lineRule="auto"/>
+              <w:rPr>
+                <w:rFonts w:hint="default" w:ascii="Times New Roman" w:hAnsi="Times New Roman" w:cs="Times New Roman"/>
+                <w:b/>
+                <w:sz w:val="24"/>
+                <w:szCs w:val="24"/>
+                <w:vertAlign w:val="baseline"/>
+                <w:lang w:val="tr"/>
+              </w:rPr>
+            </w:pPr>
+            <w:r>
+              <w:rPr>
+                <w:rFonts w:hint="default" w:ascii="Times New Roman" w:hAnsi="Times New Roman" w:cs="Times New Roman"/>
+                <w:b w:val="0"/>
+                <w:bCs/>
+                <w:sz w:val="24"/>
+                <w:szCs w:val="24"/>
+                <w:vertAlign w:val="baseline"/>
+                <w:lang w:val="tr"/>
+              </w:rPr>
+              <w:t>Opening the application page.</w:t>
+            </w:r>
+          </w:p>
+          <w:p>
+            <w:pPr>
+              <w:pStyle w:val="5"/>
+              <w:numPr>
+                <w:ilvl w:val="0"/>
+                <w:numId w:val="4"/>
+              </w:numPr>
+              <w:pBdr>
+                <w:top w:val="none" w:color="auto" w:sz="0" w:space="0"/>
+                <w:left w:val="none" w:color="auto" w:sz="0" w:space="0"/>
+                <w:bottom w:val="none" w:color="auto" w:sz="0" w:space="0"/>
+                <w:right w:val="none" w:color="auto" w:sz="0" w:space="0"/>
+                <w:between w:val="none" w:color="auto" w:sz="0" w:space="0"/>
+              </w:pBdr>
+              <w:spacing w:after="240" w:line="240" w:lineRule="auto"/>
+              <w:ind w:left="0" w:leftChars="0" w:firstLine="0" w:firstLineChars="0"/>
+              <w:rPr>
+                <w:rFonts w:hint="default" w:ascii="Times New Roman" w:hAnsi="Times New Roman" w:cs="Times New Roman"/>
+                <w:b/>
+                <w:sz w:val="24"/>
+                <w:szCs w:val="24"/>
+                <w:vertAlign w:val="baseline"/>
+                <w:lang w:val="tr"/>
+              </w:rPr>
+            </w:pPr>
+            <w:r>
+              <w:rPr>
+                <w:rFonts w:hint="default" w:ascii="Times New Roman" w:hAnsi="Times New Roman" w:cs="Times New Roman"/>
+                <w:b w:val="0"/>
+                <w:bCs/>
+                <w:sz w:val="24"/>
+                <w:szCs w:val="24"/>
+                <w:vertAlign w:val="baseline"/>
+                <w:lang w:val="tr"/>
+              </w:rPr>
+              <w:t>Application responded by showing login screen.</w:t>
+            </w:r>
+          </w:p>
+          <w:p>
+            <w:pPr>
+              <w:pStyle w:val="5"/>
+              <w:numPr>
+                <w:ilvl w:val="0"/>
+                <w:numId w:val="4"/>
+              </w:numPr>
+              <w:pBdr>
+                <w:top w:val="none" w:color="auto" w:sz="0" w:space="0"/>
+                <w:left w:val="none" w:color="auto" w:sz="0" w:space="0"/>
+                <w:bottom w:val="none" w:color="auto" w:sz="0" w:space="0"/>
+                <w:right w:val="none" w:color="auto" w:sz="0" w:space="0"/>
+                <w:between w:val="none" w:color="auto" w:sz="0" w:space="0"/>
+              </w:pBdr>
+              <w:spacing w:after="240" w:line="240" w:lineRule="auto"/>
+              <w:ind w:left="0" w:leftChars="0" w:firstLine="0" w:firstLineChars="0"/>
+              <w:rPr>
+                <w:rFonts w:hint="default" w:ascii="Times New Roman" w:hAnsi="Times New Roman" w:cs="Times New Roman"/>
+                <w:b/>
+                <w:sz w:val="24"/>
+                <w:szCs w:val="24"/>
+                <w:vertAlign w:val="baseline"/>
+                <w:lang w:val="tr"/>
+              </w:rPr>
+            </w:pPr>
+            <w:r>
+              <w:rPr>
+                <w:rFonts w:hint="default" w:ascii="Times New Roman" w:hAnsi="Times New Roman" w:cs="Times New Roman"/>
+                <w:b w:val="0"/>
+                <w:bCs/>
+                <w:sz w:val="24"/>
+                <w:szCs w:val="24"/>
+                <w:vertAlign w:val="baseline"/>
+                <w:lang w:val="tr"/>
+              </w:rPr>
+              <w:t>Application asks teachers email and password.</w:t>
+            </w:r>
+          </w:p>
+          <w:p>
+            <w:pPr>
+              <w:pStyle w:val="5"/>
+              <w:numPr>
+                <w:ilvl w:val="0"/>
+                <w:numId w:val="4"/>
+              </w:numPr>
+              <w:pBdr>
+                <w:top w:val="none" w:color="auto" w:sz="0" w:space="0"/>
+                <w:left w:val="none" w:color="auto" w:sz="0" w:space="0"/>
+                <w:bottom w:val="none" w:color="auto" w:sz="0" w:space="0"/>
+                <w:right w:val="none" w:color="auto" w:sz="0" w:space="0"/>
+                <w:between w:val="none" w:color="auto" w:sz="0" w:space="0"/>
+              </w:pBdr>
+              <w:spacing w:after="240" w:line="240" w:lineRule="auto"/>
+              <w:ind w:left="0" w:leftChars="0" w:firstLine="0" w:firstLineChars="0"/>
+              <w:rPr>
+                <w:rFonts w:hint="default" w:ascii="Times New Roman" w:hAnsi="Times New Roman" w:cs="Times New Roman"/>
+                <w:b/>
+                <w:sz w:val="24"/>
+                <w:szCs w:val="24"/>
+                <w:vertAlign w:val="baseline"/>
+                <w:lang w:val="tr"/>
+              </w:rPr>
+            </w:pPr>
+            <w:r>
+              <w:rPr>
+                <w:rFonts w:hint="default" w:ascii="Times New Roman" w:hAnsi="Times New Roman" w:cs="Times New Roman"/>
+                <w:b w:val="0"/>
+                <w:bCs/>
+                <w:sz w:val="24"/>
+                <w:szCs w:val="24"/>
+                <w:vertAlign w:val="baseline"/>
+                <w:lang w:val="tr"/>
+              </w:rPr>
+              <w:t>Teacher enters the related info's to the text-boxes.</w:t>
+            </w:r>
+          </w:p>
+          <w:p>
+            <w:pPr>
+              <w:pStyle w:val="5"/>
+              <w:numPr>
+                <w:ilvl w:val="0"/>
+                <w:numId w:val="4"/>
+              </w:numPr>
+              <w:pBdr>
+                <w:top w:val="none" w:color="auto" w:sz="0" w:space="0"/>
+                <w:left w:val="none" w:color="auto" w:sz="0" w:space="0"/>
+                <w:bottom w:val="none" w:color="auto" w:sz="0" w:space="0"/>
+                <w:right w:val="none" w:color="auto" w:sz="0" w:space="0"/>
+                <w:between w:val="none" w:color="auto" w:sz="0" w:space="0"/>
+              </w:pBdr>
+              <w:spacing w:after="240" w:line="240" w:lineRule="auto"/>
+              <w:ind w:left="0" w:leftChars="0" w:firstLine="0" w:firstLineChars="0"/>
+              <w:rPr>
+                <w:rFonts w:hint="default" w:ascii="Times New Roman" w:hAnsi="Times New Roman" w:cs="Times New Roman"/>
+                <w:b/>
+                <w:sz w:val="24"/>
+                <w:szCs w:val="24"/>
+                <w:vertAlign w:val="baseline"/>
+                <w:lang w:val="tr"/>
+              </w:rPr>
+            </w:pPr>
+            <w:r>
+              <w:rPr>
+                <w:rFonts w:hint="default" w:ascii="Times New Roman" w:hAnsi="Times New Roman" w:cs="Times New Roman"/>
+                <w:b w:val="0"/>
+                <w:bCs/>
+                <w:sz w:val="24"/>
+                <w:szCs w:val="24"/>
+                <w:vertAlign w:val="baseline"/>
+                <w:lang w:val="tr"/>
+              </w:rPr>
+              <w:t>Clicks to ‘login’ button to submitting.</w:t>
+            </w:r>
+          </w:p>
+          <w:p>
+            <w:pPr>
+              <w:pStyle w:val="5"/>
+              <w:numPr>
+                <w:ilvl w:val="0"/>
+                <w:numId w:val="4"/>
+              </w:numPr>
+              <w:pBdr>
+                <w:top w:val="none" w:color="auto" w:sz="0" w:space="0"/>
+                <w:left w:val="none" w:color="auto" w:sz="0" w:space="0"/>
+                <w:bottom w:val="none" w:color="auto" w:sz="0" w:space="0"/>
+                <w:right w:val="none" w:color="auto" w:sz="0" w:space="0"/>
+                <w:between w:val="none" w:color="auto" w:sz="0" w:space="0"/>
+              </w:pBdr>
+              <w:spacing w:after="240" w:line="240" w:lineRule="auto"/>
+              <w:ind w:left="0" w:leftChars="0" w:firstLine="0" w:firstLineChars="0"/>
+              <w:rPr>
+                <w:rFonts w:hint="default" w:ascii="Times New Roman" w:hAnsi="Times New Roman" w:cs="Times New Roman"/>
+                <w:b/>
+                <w:sz w:val="24"/>
+                <w:szCs w:val="24"/>
+                <w:vertAlign w:val="baseline"/>
+                <w:lang w:val="tr"/>
+              </w:rPr>
+            </w:pPr>
+            <w:r>
+              <w:rPr>
+                <w:rFonts w:hint="default" w:ascii="Times New Roman" w:hAnsi="Times New Roman" w:cs="Times New Roman"/>
+                <w:b w:val="0"/>
+                <w:bCs/>
+                <w:sz w:val="24"/>
+                <w:szCs w:val="24"/>
+                <w:vertAlign w:val="baseline"/>
+                <w:lang w:val="tr"/>
+              </w:rPr>
+              <w:t>System checks for the related data from database.</w:t>
+            </w:r>
+          </w:p>
+          <w:p>
+            <w:pPr>
+              <w:pStyle w:val="5"/>
+              <w:numPr>
+                <w:ilvl w:val="0"/>
+                <w:numId w:val="4"/>
+              </w:numPr>
+              <w:pBdr>
+                <w:top w:val="none" w:color="auto" w:sz="0" w:space="0"/>
+                <w:left w:val="none" w:color="auto" w:sz="0" w:space="0"/>
+                <w:bottom w:val="none" w:color="auto" w:sz="0" w:space="0"/>
+                <w:right w:val="none" w:color="auto" w:sz="0" w:space="0"/>
+                <w:between w:val="none" w:color="auto" w:sz="0" w:space="0"/>
+              </w:pBdr>
+              <w:spacing w:after="240" w:line="240" w:lineRule="auto"/>
+              <w:ind w:left="0" w:leftChars="0" w:firstLine="0" w:firstLineChars="0"/>
+              <w:rPr>
+                <w:rFonts w:hint="default" w:ascii="Times New Roman" w:hAnsi="Times New Roman" w:cs="Times New Roman"/>
+                <w:b/>
+                <w:sz w:val="24"/>
+                <w:szCs w:val="24"/>
+                <w:vertAlign w:val="baseline"/>
+                <w:lang w:val="tr"/>
+              </w:rPr>
+            </w:pPr>
+            <w:r>
+              <w:rPr>
+                <w:rFonts w:hint="default" w:ascii="Times New Roman" w:hAnsi="Times New Roman" w:eastAsia="Times New Roman" w:cs="Times New Roman"/>
+                <w:sz w:val="24"/>
+                <w:szCs w:val="24"/>
+              </w:rPr>
+              <w:t xml:space="preserve">System redirecting </w:t>
+            </w:r>
+            <w:r>
+              <w:rPr>
+                <w:rFonts w:hint="default" w:ascii="Times New Roman" w:hAnsi="Times New Roman" w:eastAsia="Times New Roman" w:cs="Times New Roman"/>
+                <w:sz w:val="24"/>
+                <w:szCs w:val="24"/>
+                <w:lang w:val="tr"/>
+              </w:rPr>
+              <w:t>teach</w:t>
+            </w:r>
+            <w:r>
+              <w:rPr>
+                <w:rFonts w:hint="default" w:ascii="Times New Roman" w:hAnsi="Times New Roman" w:eastAsia="Times New Roman" w:cs="Times New Roman"/>
+                <w:sz w:val="24"/>
+                <w:szCs w:val="24"/>
+              </w:rPr>
+              <w:t xml:space="preserve">er to </w:t>
+            </w:r>
+            <w:r>
+              <w:rPr>
+                <w:rFonts w:hint="default" w:ascii="Times New Roman" w:hAnsi="Times New Roman" w:eastAsia="Times New Roman" w:cs="Times New Roman"/>
+                <w:sz w:val="24"/>
+                <w:szCs w:val="24"/>
+                <w:lang w:val="tr"/>
+              </w:rPr>
+              <w:t xml:space="preserve">main </w:t>
+            </w:r>
+            <w:r>
+              <w:rPr>
+                <w:rFonts w:hint="default" w:ascii="Times New Roman" w:hAnsi="Times New Roman" w:eastAsia="Times New Roman" w:cs="Times New Roman"/>
+                <w:sz w:val="24"/>
+                <w:szCs w:val="24"/>
+              </w:rPr>
+              <w:t>page</w:t>
+            </w:r>
+            <w:r>
+              <w:rPr>
+                <w:rFonts w:hint="default" w:ascii="Times New Roman" w:hAnsi="Times New Roman" w:eastAsia="Times New Roman" w:cs="Times New Roman"/>
+                <w:sz w:val="24"/>
+                <w:szCs w:val="24"/>
+                <w:lang w:val="tr"/>
+              </w:rPr>
+              <w:t xml:space="preserve"> and loads the classes data in to main page.</w:t>
+            </w:r>
+          </w:p>
+          <w:p>
+            <w:pPr>
+              <w:pStyle w:val="5"/>
+              <w:numPr>
+                <w:ilvl w:val="0"/>
+                <w:numId w:val="4"/>
+              </w:numPr>
+              <w:pBdr>
+                <w:top w:val="none" w:color="auto" w:sz="0" w:space="0"/>
+                <w:left w:val="none" w:color="auto" w:sz="0" w:space="0"/>
+                <w:bottom w:val="none" w:color="auto" w:sz="0" w:space="0"/>
+                <w:right w:val="none" w:color="auto" w:sz="0" w:space="0"/>
+                <w:between w:val="none" w:color="auto" w:sz="0" w:space="0"/>
+              </w:pBdr>
+              <w:spacing w:after="240" w:line="240" w:lineRule="auto"/>
+              <w:ind w:left="0" w:leftChars="0" w:firstLine="0" w:firstLineChars="0"/>
+              <w:rPr>
+                <w:rFonts w:hint="default" w:ascii="Times New Roman" w:hAnsi="Times New Roman" w:cs="Times New Roman"/>
+                <w:b/>
+                <w:sz w:val="24"/>
+                <w:szCs w:val="24"/>
+                <w:vertAlign w:val="baseline"/>
+                <w:lang w:val="tr"/>
+              </w:rPr>
+            </w:pPr>
+            <w:r>
+              <w:rPr>
+                <w:rFonts w:hint="default" w:ascii="Times New Roman" w:hAnsi="Times New Roman" w:eastAsia="Times New Roman" w:cs="Times New Roman"/>
+                <w:sz w:val="24"/>
+                <w:szCs w:val="24"/>
+                <w:lang w:val="tr"/>
+              </w:rPr>
+              <w:t>Teacher clicks the ‘Details’ button of required class and system takes the ID of the class, redirects the detail page and load the related data of class.</w:t>
+            </w:r>
+          </w:p>
+          <w:p>
+            <w:pPr>
+              <w:pStyle w:val="5"/>
+              <w:numPr>
+                <w:ilvl w:val="0"/>
+                <w:numId w:val="4"/>
+              </w:numPr>
+              <w:pBdr>
+                <w:top w:val="none" w:color="auto" w:sz="0" w:space="0"/>
+                <w:left w:val="none" w:color="auto" w:sz="0" w:space="0"/>
+                <w:bottom w:val="none" w:color="auto" w:sz="0" w:space="0"/>
+                <w:right w:val="none" w:color="auto" w:sz="0" w:space="0"/>
+                <w:between w:val="none" w:color="auto" w:sz="0" w:space="0"/>
+              </w:pBdr>
+              <w:spacing w:after="240" w:line="240" w:lineRule="auto"/>
+              <w:ind w:left="0" w:leftChars="0" w:firstLine="0" w:firstLineChars="0"/>
+              <w:rPr>
+                <w:rFonts w:hint="default" w:ascii="Times New Roman" w:hAnsi="Times New Roman" w:cs="Times New Roman"/>
+                <w:b w:val="0"/>
+                <w:bCs/>
+                <w:sz w:val="24"/>
+                <w:szCs w:val="24"/>
+                <w:vertAlign w:val="baseline"/>
+                <w:lang w:val="tr"/>
+              </w:rPr>
+            </w:pPr>
+            <w:r>
+              <w:rPr>
+                <w:rFonts w:hint="default" w:ascii="Times New Roman" w:hAnsi="Times New Roman" w:cs="Times New Roman"/>
+                <w:b w:val="0"/>
+                <w:bCs/>
+                <w:sz w:val="24"/>
+                <w:szCs w:val="24"/>
+                <w:vertAlign w:val="baseline"/>
+                <w:lang w:val="tr"/>
+              </w:rPr>
+              <w:t>Teacher clicks ‘opened attendance’ button and system redirects the teacher into attendance list page and loads the student list with it.</w:t>
+            </w:r>
+          </w:p>
+          <w:p>
+            <w:pPr>
+              <w:pStyle w:val="5"/>
+              <w:numPr>
+                <w:ilvl w:val="0"/>
+                <w:numId w:val="4"/>
+              </w:numPr>
+              <w:pBdr>
+                <w:top w:val="none" w:color="auto" w:sz="0" w:space="0"/>
+                <w:left w:val="none" w:color="auto" w:sz="0" w:space="0"/>
+                <w:bottom w:val="none" w:color="auto" w:sz="0" w:space="0"/>
+                <w:right w:val="none" w:color="auto" w:sz="0" w:space="0"/>
+                <w:between w:val="none" w:color="auto" w:sz="0" w:space="0"/>
+              </w:pBdr>
+              <w:spacing w:after="240" w:line="240" w:lineRule="auto"/>
+              <w:ind w:left="0" w:leftChars="0" w:firstLine="0" w:firstLineChars="0"/>
+              <w:rPr>
+                <w:rFonts w:hint="default" w:ascii="Times New Roman" w:hAnsi="Times New Roman" w:cs="Times New Roman"/>
+                <w:b w:val="0"/>
+                <w:bCs/>
+                <w:sz w:val="24"/>
+                <w:szCs w:val="24"/>
+                <w:vertAlign w:val="baseline"/>
+                <w:lang w:val="tr"/>
+              </w:rPr>
+            </w:pPr>
+            <w:r>
+              <w:rPr>
+                <w:rFonts w:hint="default" w:ascii="Times New Roman" w:hAnsi="Times New Roman" w:cs="Times New Roman"/>
+                <w:b w:val="0"/>
+                <w:bCs/>
+                <w:sz w:val="24"/>
+                <w:szCs w:val="24"/>
+                <w:vertAlign w:val="baseline"/>
+                <w:lang w:val="tr"/>
+              </w:rPr>
+              <w:t>Teacher selects options(present, absent, excused) for each student and clicks save.</w:t>
+            </w:r>
+          </w:p>
+          <w:p>
+            <w:pPr>
+              <w:pStyle w:val="5"/>
+              <w:numPr>
+                <w:ilvl w:val="0"/>
+                <w:numId w:val="4"/>
+              </w:numPr>
+              <w:pBdr>
+                <w:top w:val="none" w:color="auto" w:sz="0" w:space="0"/>
+                <w:left w:val="none" w:color="auto" w:sz="0" w:space="0"/>
+                <w:bottom w:val="none" w:color="auto" w:sz="0" w:space="0"/>
+                <w:right w:val="none" w:color="auto" w:sz="0" w:space="0"/>
+                <w:between w:val="none" w:color="auto" w:sz="0" w:space="0"/>
+              </w:pBdr>
+              <w:spacing w:after="240" w:line="240" w:lineRule="auto"/>
+              <w:ind w:left="0" w:leftChars="0" w:firstLine="0" w:firstLineChars="0"/>
+              <w:rPr>
+                <w:rFonts w:hint="default" w:ascii="Times New Roman" w:hAnsi="Times New Roman" w:cs="Times New Roman"/>
+                <w:b w:val="0"/>
+                <w:bCs/>
+                <w:sz w:val="24"/>
+                <w:szCs w:val="24"/>
+                <w:vertAlign w:val="baseline"/>
+                <w:lang w:val="tr"/>
+              </w:rPr>
+            </w:pPr>
+            <w:r>
+              <w:rPr>
+                <w:rFonts w:hint="default" w:ascii="Times New Roman" w:hAnsi="Times New Roman" w:cs="Times New Roman"/>
+                <w:b w:val="0"/>
+                <w:bCs/>
+                <w:sz w:val="24"/>
+                <w:szCs w:val="24"/>
+                <w:vertAlign w:val="baseline"/>
+                <w:lang w:val="tr"/>
+              </w:rPr>
+              <w:t>System takes the submitted data, saves it into attendance table, each tuple with related student.</w:t>
+            </w:r>
+          </w:p>
+          <w:p>
+            <w:pPr>
+              <w:pBdr>
+                <w:top w:val="none" w:color="auto" w:sz="0" w:space="0"/>
+                <w:left w:val="none" w:color="auto" w:sz="0" w:space="0"/>
+                <w:bottom w:val="none" w:color="auto" w:sz="0" w:space="0"/>
+                <w:right w:val="none" w:color="auto" w:sz="0" w:space="0"/>
+                <w:between w:val="none" w:color="auto" w:sz="0" w:space="0"/>
+              </w:pBdr>
+              <w:rPr>
+                <w:rFonts w:hint="default" w:ascii="Times New Roman" w:hAnsi="Times New Roman" w:cs="Times New Roman"/>
+                <w:vertAlign w:val="baseline"/>
+              </w:rPr>
+            </w:pPr>
+          </w:p>
+        </w:tc>
+      </w:tr>
+      <w:tr>
+        <w:tblPrEx>
+          <w:tblBorders>
+            <w:top w:val="single" w:color="auto" w:sz="4" w:space="0"/>
+            <w:left w:val="single" w:color="auto" w:sz="4" w:space="0"/>
+            <w:bottom w:val="single" w:color="auto" w:sz="4" w:space="0"/>
+            <w:right w:val="single" w:color="auto" w:sz="4" w:space="0"/>
+            <w:insideH w:val="single" w:color="auto" w:sz="4" w:space="0"/>
+            <w:insideV w:val="single" w:color="auto" w:sz="4" w:space="0"/>
+          </w:tblBorders>
+          <w:tblLayout w:type="fixed"/>
+        </w:tblPrEx>
+        <w:tc>
+          <w:tcPr>
+            <w:tcW w:w="8522" w:type="dxa"/>
+            <w:vAlign w:val="top"/>
+          </w:tcPr>
+          <w:p>
+            <w:pPr>
+              <w:spacing w:line="256" w:lineRule="auto"/>
+              <w:ind w:firstLine="284" w:firstLineChars="0"/>
+              <w:jc w:val="both"/>
+              <w:rPr>
+                <w:rFonts w:hint="default" w:ascii="Times New Roman" w:hAnsi="Times New Roman" w:cs="Times New Roman"/>
+                <w:vertAlign w:val="baseline"/>
+              </w:rPr>
+            </w:pPr>
+            <w:r>
+              <w:rPr>
+                <w:b/>
+                <w:bCs/>
+              </w:rPr>
+              <w:t>Quality Requirements:</w:t>
+            </w:r>
+            <w:r>
+              <w:t xml:space="preserve"> If </w:t>
+            </w:r>
+            <w:r>
+              <w:rPr>
+                <w:rFonts w:hint="default"/>
+                <w:lang w:val="tr"/>
+              </w:rPr>
+              <w:t xml:space="preserve">teacher </w:t>
+            </w:r>
+            <w:r>
+              <w:t xml:space="preserve">leaves </w:t>
+            </w:r>
+            <w:r>
+              <w:rPr>
+                <w:rFonts w:hint="default"/>
+                <w:lang w:val="tr"/>
+              </w:rPr>
+              <w:t xml:space="preserve">required </w:t>
+            </w:r>
+            <w:r>
+              <w:t>fields empty, system displays a warning message, like "This area cannot be empty.”</w:t>
+            </w:r>
+          </w:p>
+        </w:tc>
+      </w:tr>
+      <w:tr>
+        <w:tblPrEx>
+          <w:tblBorders>
+            <w:top w:val="single" w:color="auto" w:sz="4" w:space="0"/>
+            <w:left w:val="single" w:color="auto" w:sz="4" w:space="0"/>
+            <w:bottom w:val="single" w:color="auto" w:sz="4" w:space="0"/>
+            <w:right w:val="single" w:color="auto" w:sz="4" w:space="0"/>
+            <w:insideH w:val="single" w:color="auto" w:sz="4" w:space="0"/>
+            <w:insideV w:val="single" w:color="auto" w:sz="4" w:space="0"/>
+          </w:tblBorders>
+          <w:tblLayout w:type="fixed"/>
+          <w:tblCellMar>
+            <w:top w:w="0" w:type="dxa"/>
+            <w:left w:w="108" w:type="dxa"/>
+            <w:bottom w:w="0" w:type="dxa"/>
+            <w:right w:w="108" w:type="dxa"/>
+          </w:tblCellMar>
+        </w:tblPrEx>
+        <w:tc>
+          <w:tcPr>
+            <w:tcW w:w="8522" w:type="dxa"/>
+            <w:vAlign w:val="top"/>
+          </w:tcPr>
+          <w:p>
+            <w:pPr>
+              <w:pBdr>
+                <w:top w:val="none" w:color="auto" w:sz="0" w:space="0"/>
+                <w:left w:val="none" w:color="auto" w:sz="0" w:space="0"/>
+                <w:bottom w:val="none" w:color="auto" w:sz="0" w:space="0"/>
+                <w:right w:val="none" w:color="auto" w:sz="0" w:space="0"/>
+                <w:between w:val="none" w:color="auto" w:sz="0" w:space="0"/>
+              </w:pBdr>
+              <w:ind w:firstLine="480" w:firstLineChars="200"/>
+              <w:rPr>
+                <w:b/>
+                <w:bCs/>
+              </w:rPr>
+            </w:pPr>
+            <w:r>
+              <w:rPr>
+                <w:b/>
+                <w:bCs/>
+              </w:rPr>
+              <w:t>Exceptional Cases:</w:t>
+            </w:r>
+          </w:p>
+          <w:p>
+            <w:pPr>
+              <w:pBdr>
+                <w:top w:val="none" w:color="auto" w:sz="0" w:space="0"/>
+                <w:left w:val="none" w:color="auto" w:sz="0" w:space="0"/>
+                <w:bottom w:val="none" w:color="auto" w:sz="0" w:space="0"/>
+                <w:right w:val="none" w:color="auto" w:sz="0" w:space="0"/>
+                <w:between w:val="none" w:color="auto" w:sz="0" w:space="0"/>
+              </w:pBdr>
+              <w:rPr>
+                <w:rFonts w:hint="default" w:ascii="Times New Roman" w:hAnsi="Times New Roman" w:cs="Times New Roman"/>
+                <w:vertAlign w:val="baseline"/>
+              </w:rPr>
+            </w:pPr>
+            <w:r>
+              <w:rPr>
+                <w:rFonts w:hint="default"/>
+                <w:b/>
+                <w:bCs/>
+                <w:lang w:val="tr" w:eastAsia="tr-TR"/>
+              </w:rPr>
+              <w:t xml:space="preserve">User Session: </w:t>
+            </w:r>
+            <w:r>
+              <w:rPr>
+                <w:rFonts w:hint="default"/>
+                <w:b w:val="0"/>
+                <w:bCs w:val="0"/>
+                <w:lang w:val="tr" w:eastAsia="tr-TR"/>
+              </w:rPr>
+              <w:t>If the proces cant be done in the required time, session will be expired and user will be redirected to the login page.</w:t>
+            </w:r>
+          </w:p>
+        </w:tc>
+      </w:tr>
+    </w:tbl>
+    <w:p>
+      <w:pPr>
+        <w:rPr>
+          <w:rFonts w:hint="default" w:ascii="Times New Roman" w:hAnsi="Times New Roman" w:cs="Times New Roman"/>
+        </w:rPr>
+      </w:pPr>
+    </w:p>
+    <w:p>
+      <w:pPr>
+        <w:rPr>
+          <w:rFonts w:hint="default" w:ascii="Times New Roman" w:hAnsi="Times New Roman" w:cs="Times New Roman"/>
+        </w:rPr>
+      </w:pPr>
+    </w:p>
+    <w:p>
+      <w:pPr>
+        <w:rPr>
+          <w:rFonts w:hint="default" w:ascii="Times New Roman" w:hAnsi="Times New Roman" w:cs="Times New Roman"/>
+        </w:rPr>
+      </w:pPr>
+    </w:p>
+    <w:p>
+      <w:pPr>
+        <w:rPr>
+          <w:rFonts w:hint="default" w:ascii="Times New Roman" w:hAnsi="Times New Roman" w:cs="Times New Roman"/>
+        </w:rPr>
+      </w:pPr>
+    </w:p>
+    <w:p>
+      <w:pPr>
+        <w:rPr>
+          <w:rFonts w:hint="default" w:ascii="Times New Roman" w:hAnsi="Times New Roman" w:cs="Times New Roman"/>
+        </w:rPr>
+      </w:pPr>
+    </w:p>
+    <w:p>
+      <w:pPr>
+        <w:rPr>
+          <w:rFonts w:hint="default" w:ascii="Times New Roman" w:hAnsi="Times New Roman" w:cs="Times New Roman"/>
+          <w:b/>
+          <w:bCs/>
+          <w:lang w:val="tr"/>
+        </w:rPr>
+      </w:pPr>
+      <w:r>
+        <w:rPr>
+          <w:rFonts w:hint="default" w:ascii="Times New Roman" w:hAnsi="Times New Roman" w:cs="Times New Roman"/>
+          <w:b/>
+          <w:bCs/>
+          <w:lang w:val="tr"/>
+        </w:rPr>
+        <w:t>Use Case 5</w:t>
+      </w:r>
+    </w:p>
+    <w:tbl>
+      <w:tblPr>
+        <w:tblStyle w:val="4"/>
+        <w:tblW w:w="8522" w:type="dxa"/>
+        <w:tblInd w:w="0" w:type="dxa"/>
+        <w:tblBorders>
+          <w:top w:val="single" w:color="auto" w:sz="4" w:space="0"/>
+          <w:left w:val="single" w:color="auto" w:sz="4" w:space="0"/>
+          <w:bottom w:val="single" w:color="auto" w:sz="4" w:space="0"/>
+          <w:right w:val="single" w:color="auto" w:sz="4" w:space="0"/>
+          <w:insideH w:val="single" w:color="auto" w:sz="4" w:space="0"/>
+          <w:insideV w:val="single" w:color="auto" w:sz="4" w:space="0"/>
+        </w:tblBorders>
+        <w:tblLayout w:type="fixed"/>
+        <w:tblCellMar>
+          <w:top w:w="0" w:type="dxa"/>
+          <w:left w:w="108" w:type="dxa"/>
+          <w:bottom w:w="0" w:type="dxa"/>
+          <w:right w:w="108" w:type="dxa"/>
+        </w:tblCellMar>
+      </w:tblPr>
+      <w:tblGrid>
+        <w:gridCol w:w="8522"/>
+      </w:tblGrid>
+      <w:tr>
+        <w:tblPrEx>
+          <w:tblBorders>
+            <w:top w:val="single" w:color="auto" w:sz="4" w:space="0"/>
+            <w:left w:val="single" w:color="auto" w:sz="4" w:space="0"/>
+            <w:bottom w:val="single" w:color="auto" w:sz="4" w:space="0"/>
+            <w:right w:val="single" w:color="auto" w:sz="4" w:space="0"/>
+            <w:insideH w:val="single" w:color="auto" w:sz="4" w:space="0"/>
+            <w:insideV w:val="single" w:color="auto" w:sz="4" w:space="0"/>
+          </w:tblBorders>
+          <w:tblLayout w:type="fixed"/>
+          <w:tblCellMar>
+            <w:top w:w="0" w:type="dxa"/>
+            <w:left w:w="108" w:type="dxa"/>
+            <w:bottom w:w="0" w:type="dxa"/>
+            <w:right w:w="108" w:type="dxa"/>
+          </w:tblCellMar>
+        </w:tblPrEx>
+        <w:tc>
+          <w:tcPr>
+            <w:tcW w:w="8522" w:type="dxa"/>
+            <w:vAlign w:val="top"/>
+          </w:tcPr>
+          <w:p>
+            <w:pPr>
+              <w:pStyle w:val="5"/>
+              <w:pBdr>
+                <w:top w:val="none" w:color="auto" w:sz="0" w:space="0"/>
+                <w:left w:val="none" w:color="auto" w:sz="0" w:space="0"/>
+                <w:bottom w:val="none" w:color="auto" w:sz="0" w:space="0"/>
+                <w:right w:val="none" w:color="auto" w:sz="0" w:space="0"/>
+                <w:between w:val="none" w:color="auto" w:sz="0" w:space="0"/>
+              </w:pBdr>
+              <w:spacing w:after="240" w:line="360" w:lineRule="atLeast"/>
+              <w:rPr>
+                <w:rFonts w:hint="default" w:ascii="Times New Roman" w:hAnsi="Times New Roman" w:cs="Times New Roman"/>
+                <w:vertAlign w:val="baseline"/>
+              </w:rPr>
+            </w:pPr>
+            <w:r>
+              <w:rPr>
+                <w:rFonts w:hint="default" w:ascii="Times New Roman" w:hAnsi="Times New Roman" w:eastAsia="Times New Roman" w:cs="Times New Roman"/>
+                <w:b/>
+                <w:bCs/>
+                <w:sz w:val="24"/>
+                <w:szCs w:val="24"/>
+                <w:lang w:eastAsia="tr-TR"/>
+              </w:rPr>
+              <w:t>Use case name:</w:t>
+            </w:r>
+            <w:r>
+              <w:rPr>
+                <w:rFonts w:hint="default" w:ascii="Times New Roman" w:hAnsi="Times New Roman" w:eastAsia="Times New Roman" w:cs="Times New Roman"/>
+                <w:b/>
+                <w:bCs/>
+                <w:sz w:val="24"/>
+                <w:szCs w:val="24"/>
+                <w:lang w:val="tr" w:eastAsia="tr-TR"/>
+              </w:rPr>
+              <w:t xml:space="preserve"> </w:t>
+            </w:r>
+            <w:r>
+              <w:rPr>
+                <w:rFonts w:hint="default" w:ascii="Times New Roman" w:hAnsi="Times New Roman" w:eastAsia="Times New Roman" w:cs="Times New Roman"/>
+                <w:bCs/>
+                <w:lang w:val="tr" w:eastAsia="tr-TR"/>
+              </w:rPr>
+              <w:t>Sending Request to Student Affair</w:t>
+            </w:r>
+          </w:p>
+        </w:tc>
+      </w:tr>
+      <w:tr>
+        <w:tblPrEx>
+          <w:tblBorders>
+            <w:top w:val="single" w:color="auto" w:sz="4" w:space="0"/>
+            <w:left w:val="single" w:color="auto" w:sz="4" w:space="0"/>
+            <w:bottom w:val="single" w:color="auto" w:sz="4" w:space="0"/>
+            <w:right w:val="single" w:color="auto" w:sz="4" w:space="0"/>
+            <w:insideH w:val="single" w:color="auto" w:sz="4" w:space="0"/>
+            <w:insideV w:val="single" w:color="auto" w:sz="4" w:space="0"/>
+          </w:tblBorders>
+          <w:tblLayout w:type="fixed"/>
+          <w:tblCellMar>
+            <w:top w:w="0" w:type="dxa"/>
+            <w:left w:w="108" w:type="dxa"/>
+            <w:bottom w:w="0" w:type="dxa"/>
+            <w:right w:w="108" w:type="dxa"/>
+          </w:tblCellMar>
+        </w:tblPrEx>
+        <w:tc>
+          <w:tcPr>
+            <w:tcW w:w="8522" w:type="dxa"/>
+            <w:vAlign w:val="top"/>
+          </w:tcPr>
+          <w:p>
+            <w:pPr>
+              <w:pStyle w:val="5"/>
+              <w:pBdr>
+                <w:top w:val="none" w:color="auto" w:sz="0" w:space="0"/>
+                <w:left w:val="none" w:color="auto" w:sz="0" w:space="0"/>
+                <w:bottom w:val="none" w:color="auto" w:sz="0" w:space="0"/>
+                <w:right w:val="none" w:color="auto" w:sz="0" w:space="0"/>
+                <w:between w:val="none" w:color="auto" w:sz="0" w:space="0"/>
+              </w:pBdr>
+              <w:spacing w:after="240" w:line="360" w:lineRule="atLeast"/>
+              <w:rPr>
+                <w:vertAlign w:val="baseline"/>
+              </w:rPr>
+            </w:pPr>
+            <w:r>
+              <w:rPr>
+                <w:rFonts w:hint="default" w:ascii="Times New Roman" w:hAnsi="Times New Roman" w:eastAsia="Times New Roman" w:cs="Times New Roman"/>
+                <w:b/>
+                <w:bCs/>
+                <w:sz w:val="24"/>
+                <w:szCs w:val="24"/>
+                <w:lang w:eastAsia="tr-TR"/>
+              </w:rPr>
+              <w:t>Participant actor instances:</w:t>
+            </w:r>
+            <w:r>
+              <w:rPr>
+                <w:rFonts w:hint="default" w:ascii="Times New Roman" w:hAnsi="Times New Roman" w:eastAsia="Times New Roman" w:cs="Times New Roman"/>
+                <w:sz w:val="24"/>
+                <w:szCs w:val="24"/>
+                <w:lang w:eastAsia="tr-TR"/>
+              </w:rPr>
+              <w:t xml:space="preserve"> </w:t>
+            </w:r>
+            <w:r>
+              <w:rPr>
+                <w:rFonts w:hint="default" w:ascii="Times New Roman" w:hAnsi="Times New Roman" w:eastAsia="Times New Roman" w:cs="Times New Roman"/>
+                <w:sz w:val="24"/>
+                <w:szCs w:val="24"/>
+                <w:lang w:val="tr" w:eastAsia="tr-TR"/>
+              </w:rPr>
+              <w:t xml:space="preserve">İnitiated by </w:t>
+            </w:r>
+            <w:r>
+              <w:rPr>
+                <w:rFonts w:hint="default" w:ascii="Times New Roman" w:hAnsi="Times New Roman" w:eastAsia="Times New Roman" w:cs="Times New Roman"/>
+                <w:bCs/>
+                <w:sz w:val="24"/>
+                <w:szCs w:val="24"/>
+                <w:lang w:val="tr" w:eastAsia="tr-TR"/>
+              </w:rPr>
+              <w:t>Teacher</w:t>
+            </w:r>
+          </w:p>
+        </w:tc>
+      </w:tr>
+      <w:tr>
+        <w:tblPrEx>
+          <w:tblBorders>
+            <w:top w:val="single" w:color="auto" w:sz="4" w:space="0"/>
+            <w:left w:val="single" w:color="auto" w:sz="4" w:space="0"/>
+            <w:bottom w:val="single" w:color="auto" w:sz="4" w:space="0"/>
+            <w:right w:val="single" w:color="auto" w:sz="4" w:space="0"/>
+            <w:insideH w:val="single" w:color="auto" w:sz="4" w:space="0"/>
+            <w:insideV w:val="single" w:color="auto" w:sz="4" w:space="0"/>
+          </w:tblBorders>
+          <w:tblLayout w:type="fixed"/>
+          <w:tblCellMar>
+            <w:top w:w="0" w:type="dxa"/>
+            <w:left w:w="108" w:type="dxa"/>
+            <w:bottom w:w="0" w:type="dxa"/>
+            <w:right w:w="108" w:type="dxa"/>
+          </w:tblCellMar>
+        </w:tblPrEx>
+        <w:tc>
+          <w:tcPr>
+            <w:tcW w:w="8522" w:type="dxa"/>
+          </w:tcPr>
+          <w:p>
+            <w:pPr>
+              <w:pStyle w:val="5"/>
+              <w:pBdr>
+                <w:top w:val="none" w:color="auto" w:sz="0" w:space="0"/>
+                <w:left w:val="none" w:color="auto" w:sz="0" w:space="0"/>
+                <w:bottom w:val="none" w:color="auto" w:sz="0" w:space="0"/>
+                <w:right w:val="none" w:color="auto" w:sz="0" w:space="0"/>
+                <w:between w:val="none" w:color="auto" w:sz="0" w:space="0"/>
+              </w:pBdr>
+              <w:spacing w:after="240" w:line="360" w:lineRule="atLeast"/>
+              <w:rPr>
+                <w:rFonts w:hint="default" w:ascii="Times New Roman" w:hAnsi="Times New Roman" w:cs="Times New Roman"/>
+                <w:b/>
+                <w:sz w:val="24"/>
+                <w:szCs w:val="24"/>
+                <w:vertAlign w:val="baseline"/>
+                <w:lang w:val="tr"/>
+              </w:rPr>
+            </w:pPr>
+            <w:r>
+              <w:rPr>
+                <w:rFonts w:hint="default" w:ascii="Times New Roman" w:hAnsi="Times New Roman" w:cs="Times New Roman"/>
+                <w:b/>
+                <w:sz w:val="24"/>
+                <w:szCs w:val="24"/>
+                <w:vertAlign w:val="baseline"/>
+                <w:lang w:val="tr"/>
+              </w:rPr>
+              <w:t>Flow of Events:</w:t>
+            </w:r>
+          </w:p>
+          <w:p>
+            <w:pPr>
+              <w:pStyle w:val="5"/>
+              <w:numPr>
+                <w:ilvl w:val="0"/>
+                <w:numId w:val="5"/>
+              </w:numPr>
+              <w:pBdr>
+                <w:top w:val="none" w:color="auto" w:sz="0" w:space="0"/>
+                <w:left w:val="none" w:color="auto" w:sz="0" w:space="0"/>
+                <w:bottom w:val="none" w:color="auto" w:sz="0" w:space="0"/>
+                <w:right w:val="none" w:color="auto" w:sz="0" w:space="0"/>
+                <w:between w:val="none" w:color="auto" w:sz="0" w:space="0"/>
+              </w:pBdr>
+              <w:spacing w:after="240" w:line="240" w:lineRule="auto"/>
+              <w:rPr>
+                <w:rFonts w:hint="default" w:ascii="Times New Roman" w:hAnsi="Times New Roman" w:cs="Times New Roman"/>
+                <w:b/>
+                <w:sz w:val="24"/>
+                <w:szCs w:val="24"/>
+                <w:vertAlign w:val="baseline"/>
+                <w:lang w:val="tr"/>
+              </w:rPr>
+            </w:pPr>
+            <w:r>
+              <w:rPr>
+                <w:rFonts w:hint="default" w:ascii="Times New Roman" w:hAnsi="Times New Roman" w:cs="Times New Roman"/>
+                <w:b w:val="0"/>
+                <w:bCs/>
+                <w:sz w:val="24"/>
+                <w:szCs w:val="24"/>
+                <w:vertAlign w:val="baseline"/>
+                <w:lang w:val="tr"/>
+              </w:rPr>
+              <w:t>Opening the application page.</w:t>
+            </w:r>
+          </w:p>
+          <w:p>
+            <w:pPr>
+              <w:pStyle w:val="5"/>
+              <w:numPr>
+                <w:ilvl w:val="0"/>
+                <w:numId w:val="5"/>
+              </w:numPr>
+              <w:pBdr>
+                <w:top w:val="none" w:color="auto" w:sz="0" w:space="0"/>
+                <w:left w:val="none" w:color="auto" w:sz="0" w:space="0"/>
+                <w:bottom w:val="none" w:color="auto" w:sz="0" w:space="0"/>
+                <w:right w:val="none" w:color="auto" w:sz="0" w:space="0"/>
+                <w:between w:val="none" w:color="auto" w:sz="0" w:space="0"/>
+              </w:pBdr>
+              <w:spacing w:after="240" w:line="240" w:lineRule="auto"/>
+              <w:ind w:left="0" w:leftChars="0" w:firstLine="0" w:firstLineChars="0"/>
+              <w:rPr>
+                <w:rFonts w:hint="default" w:ascii="Times New Roman" w:hAnsi="Times New Roman" w:cs="Times New Roman"/>
+                <w:b/>
+                <w:sz w:val="24"/>
+                <w:szCs w:val="24"/>
+                <w:vertAlign w:val="baseline"/>
+                <w:lang w:val="tr"/>
+              </w:rPr>
+            </w:pPr>
+            <w:r>
+              <w:rPr>
+                <w:rFonts w:hint="default" w:ascii="Times New Roman" w:hAnsi="Times New Roman" w:cs="Times New Roman"/>
+                <w:b w:val="0"/>
+                <w:bCs/>
+                <w:sz w:val="24"/>
+                <w:szCs w:val="24"/>
+                <w:vertAlign w:val="baseline"/>
+                <w:lang w:val="tr"/>
+              </w:rPr>
+              <w:t>Application responded by showing login screen.</w:t>
+            </w:r>
+          </w:p>
+          <w:p>
+            <w:pPr>
+              <w:pStyle w:val="5"/>
+              <w:numPr>
+                <w:ilvl w:val="0"/>
+                <w:numId w:val="5"/>
+              </w:numPr>
+              <w:pBdr>
+                <w:top w:val="none" w:color="auto" w:sz="0" w:space="0"/>
+                <w:left w:val="none" w:color="auto" w:sz="0" w:space="0"/>
+                <w:bottom w:val="none" w:color="auto" w:sz="0" w:space="0"/>
+                <w:right w:val="none" w:color="auto" w:sz="0" w:space="0"/>
+                <w:between w:val="none" w:color="auto" w:sz="0" w:space="0"/>
+              </w:pBdr>
+              <w:spacing w:after="240" w:line="240" w:lineRule="auto"/>
+              <w:ind w:left="0" w:leftChars="0" w:firstLine="0" w:firstLineChars="0"/>
+              <w:rPr>
+                <w:rFonts w:hint="default" w:ascii="Times New Roman" w:hAnsi="Times New Roman" w:cs="Times New Roman"/>
+                <w:b/>
+                <w:sz w:val="24"/>
+                <w:szCs w:val="24"/>
+                <w:vertAlign w:val="baseline"/>
+                <w:lang w:val="tr"/>
+              </w:rPr>
+            </w:pPr>
+            <w:r>
+              <w:rPr>
+                <w:rFonts w:hint="default" w:ascii="Times New Roman" w:hAnsi="Times New Roman" w:cs="Times New Roman"/>
+                <w:b w:val="0"/>
+                <w:bCs/>
+                <w:sz w:val="24"/>
+                <w:szCs w:val="24"/>
+                <w:vertAlign w:val="baseline"/>
+                <w:lang w:val="tr"/>
+              </w:rPr>
+              <w:t>Application asks teachers email and password.</w:t>
+            </w:r>
+          </w:p>
+          <w:p>
+            <w:pPr>
+              <w:pStyle w:val="5"/>
+              <w:numPr>
+                <w:ilvl w:val="0"/>
+                <w:numId w:val="5"/>
+              </w:numPr>
+              <w:pBdr>
+                <w:top w:val="none" w:color="auto" w:sz="0" w:space="0"/>
+                <w:left w:val="none" w:color="auto" w:sz="0" w:space="0"/>
+                <w:bottom w:val="none" w:color="auto" w:sz="0" w:space="0"/>
+                <w:right w:val="none" w:color="auto" w:sz="0" w:space="0"/>
+                <w:between w:val="none" w:color="auto" w:sz="0" w:space="0"/>
+              </w:pBdr>
+              <w:spacing w:after="240" w:line="240" w:lineRule="auto"/>
+              <w:ind w:left="0" w:leftChars="0" w:firstLine="0" w:firstLineChars="0"/>
+              <w:rPr>
+                <w:rFonts w:hint="default" w:ascii="Times New Roman" w:hAnsi="Times New Roman" w:cs="Times New Roman"/>
+                <w:b/>
+                <w:sz w:val="24"/>
+                <w:szCs w:val="24"/>
+                <w:vertAlign w:val="baseline"/>
+                <w:lang w:val="tr"/>
+              </w:rPr>
+            </w:pPr>
+            <w:r>
+              <w:rPr>
+                <w:rFonts w:hint="default" w:ascii="Times New Roman" w:hAnsi="Times New Roman" w:cs="Times New Roman"/>
+                <w:b w:val="0"/>
+                <w:bCs/>
+                <w:sz w:val="24"/>
+                <w:szCs w:val="24"/>
+                <w:vertAlign w:val="baseline"/>
+                <w:lang w:val="tr"/>
+              </w:rPr>
+              <w:t>Teacher enters the related info's to the text-boxes.</w:t>
+            </w:r>
+          </w:p>
+          <w:p>
+            <w:pPr>
+              <w:pStyle w:val="5"/>
+              <w:numPr>
+                <w:ilvl w:val="0"/>
+                <w:numId w:val="5"/>
+              </w:numPr>
+              <w:pBdr>
+                <w:top w:val="none" w:color="auto" w:sz="0" w:space="0"/>
+                <w:left w:val="none" w:color="auto" w:sz="0" w:space="0"/>
+                <w:bottom w:val="none" w:color="auto" w:sz="0" w:space="0"/>
+                <w:right w:val="none" w:color="auto" w:sz="0" w:space="0"/>
+                <w:between w:val="none" w:color="auto" w:sz="0" w:space="0"/>
+              </w:pBdr>
+              <w:spacing w:after="240" w:line="240" w:lineRule="auto"/>
+              <w:ind w:left="0" w:leftChars="0" w:firstLine="0" w:firstLineChars="0"/>
+              <w:rPr>
+                <w:rFonts w:hint="default" w:ascii="Times New Roman" w:hAnsi="Times New Roman" w:cs="Times New Roman"/>
+                <w:b/>
+                <w:sz w:val="24"/>
+                <w:szCs w:val="24"/>
+                <w:vertAlign w:val="baseline"/>
+                <w:lang w:val="tr"/>
+              </w:rPr>
+            </w:pPr>
+            <w:r>
+              <w:rPr>
+                <w:rFonts w:hint="default" w:ascii="Times New Roman" w:hAnsi="Times New Roman" w:cs="Times New Roman"/>
+                <w:b w:val="0"/>
+                <w:bCs/>
+                <w:sz w:val="24"/>
+                <w:szCs w:val="24"/>
+                <w:vertAlign w:val="baseline"/>
+                <w:lang w:val="tr"/>
+              </w:rPr>
+              <w:t>Clicks to ‘login’ button to submitting.</w:t>
+            </w:r>
+          </w:p>
+          <w:p>
+            <w:pPr>
+              <w:pStyle w:val="5"/>
+              <w:numPr>
+                <w:ilvl w:val="0"/>
+                <w:numId w:val="5"/>
+              </w:numPr>
+              <w:pBdr>
+                <w:top w:val="none" w:color="auto" w:sz="0" w:space="0"/>
+                <w:left w:val="none" w:color="auto" w:sz="0" w:space="0"/>
+                <w:bottom w:val="none" w:color="auto" w:sz="0" w:space="0"/>
+                <w:right w:val="none" w:color="auto" w:sz="0" w:space="0"/>
+                <w:between w:val="none" w:color="auto" w:sz="0" w:space="0"/>
+              </w:pBdr>
+              <w:spacing w:after="240" w:line="240" w:lineRule="auto"/>
+              <w:ind w:left="0" w:leftChars="0" w:firstLine="0" w:firstLineChars="0"/>
+              <w:rPr>
+                <w:rFonts w:hint="default" w:ascii="Times New Roman" w:hAnsi="Times New Roman" w:cs="Times New Roman"/>
+                <w:b/>
+                <w:sz w:val="24"/>
+                <w:szCs w:val="24"/>
+                <w:vertAlign w:val="baseline"/>
+                <w:lang w:val="tr"/>
+              </w:rPr>
+            </w:pPr>
+            <w:r>
+              <w:rPr>
+                <w:rFonts w:hint="default" w:ascii="Times New Roman" w:hAnsi="Times New Roman" w:cs="Times New Roman"/>
+                <w:b w:val="0"/>
+                <w:bCs/>
+                <w:sz w:val="24"/>
+                <w:szCs w:val="24"/>
+                <w:vertAlign w:val="baseline"/>
+                <w:lang w:val="tr"/>
+              </w:rPr>
+              <w:t>System checks for the related data from database.</w:t>
+            </w:r>
+          </w:p>
+          <w:p>
+            <w:pPr>
+              <w:pStyle w:val="5"/>
+              <w:numPr>
+                <w:ilvl w:val="0"/>
+                <w:numId w:val="5"/>
+              </w:numPr>
+              <w:pBdr>
+                <w:top w:val="none" w:color="auto" w:sz="0" w:space="0"/>
+                <w:left w:val="none" w:color="auto" w:sz="0" w:space="0"/>
+                <w:bottom w:val="none" w:color="auto" w:sz="0" w:space="0"/>
+                <w:right w:val="none" w:color="auto" w:sz="0" w:space="0"/>
+                <w:between w:val="none" w:color="auto" w:sz="0" w:space="0"/>
+              </w:pBdr>
+              <w:spacing w:after="240" w:line="240" w:lineRule="auto"/>
+              <w:ind w:left="0" w:leftChars="0" w:firstLine="0" w:firstLineChars="0"/>
+              <w:rPr>
+                <w:rFonts w:hint="default" w:ascii="Times New Roman" w:hAnsi="Times New Roman" w:cs="Times New Roman"/>
+                <w:b/>
+                <w:sz w:val="24"/>
+                <w:szCs w:val="24"/>
+                <w:vertAlign w:val="baseline"/>
+                <w:lang w:val="tr"/>
+              </w:rPr>
+            </w:pPr>
+            <w:r>
+              <w:rPr>
+                <w:rFonts w:hint="default" w:ascii="Times New Roman" w:hAnsi="Times New Roman" w:eastAsia="Times New Roman" w:cs="Times New Roman"/>
+                <w:sz w:val="24"/>
+                <w:szCs w:val="24"/>
+              </w:rPr>
+              <w:t xml:space="preserve">System redirecting </w:t>
+            </w:r>
+            <w:r>
+              <w:rPr>
+                <w:rFonts w:hint="default" w:ascii="Times New Roman" w:hAnsi="Times New Roman" w:eastAsia="Times New Roman" w:cs="Times New Roman"/>
+                <w:sz w:val="24"/>
+                <w:szCs w:val="24"/>
+                <w:lang w:val="tr"/>
+              </w:rPr>
+              <w:t>teach</w:t>
+            </w:r>
+            <w:r>
+              <w:rPr>
+                <w:rFonts w:hint="default" w:ascii="Times New Roman" w:hAnsi="Times New Roman" w:eastAsia="Times New Roman" w:cs="Times New Roman"/>
+                <w:sz w:val="24"/>
+                <w:szCs w:val="24"/>
+              </w:rPr>
+              <w:t xml:space="preserve">er to </w:t>
+            </w:r>
+            <w:r>
+              <w:rPr>
+                <w:rFonts w:hint="default" w:ascii="Times New Roman" w:hAnsi="Times New Roman" w:eastAsia="Times New Roman" w:cs="Times New Roman"/>
+                <w:sz w:val="24"/>
+                <w:szCs w:val="24"/>
+                <w:lang w:val="tr"/>
+              </w:rPr>
+              <w:t xml:space="preserve">main </w:t>
+            </w:r>
+            <w:r>
+              <w:rPr>
+                <w:rFonts w:hint="default" w:ascii="Times New Roman" w:hAnsi="Times New Roman" w:eastAsia="Times New Roman" w:cs="Times New Roman"/>
+                <w:sz w:val="24"/>
+                <w:szCs w:val="24"/>
+              </w:rPr>
+              <w:t>page</w:t>
+            </w:r>
+            <w:r>
+              <w:rPr>
+                <w:rFonts w:hint="default" w:ascii="Times New Roman" w:hAnsi="Times New Roman" w:eastAsia="Times New Roman" w:cs="Times New Roman"/>
+                <w:sz w:val="24"/>
+                <w:szCs w:val="24"/>
+                <w:lang w:val="tr"/>
+              </w:rPr>
+              <w:t xml:space="preserve"> and loads the classes data in to main page.</w:t>
+            </w:r>
+          </w:p>
+          <w:p>
+            <w:pPr>
+              <w:pStyle w:val="5"/>
+              <w:numPr>
+                <w:ilvl w:val="0"/>
+                <w:numId w:val="5"/>
+              </w:numPr>
+              <w:pBdr>
+                <w:top w:val="none" w:color="auto" w:sz="0" w:space="0"/>
+                <w:left w:val="none" w:color="auto" w:sz="0" w:space="0"/>
+                <w:bottom w:val="none" w:color="auto" w:sz="0" w:space="0"/>
+                <w:right w:val="none" w:color="auto" w:sz="0" w:space="0"/>
+                <w:between w:val="none" w:color="auto" w:sz="0" w:space="0"/>
+              </w:pBdr>
+              <w:spacing w:after="240" w:line="240" w:lineRule="auto"/>
+              <w:ind w:left="0" w:leftChars="0" w:firstLine="0" w:firstLineChars="0"/>
+              <w:rPr>
+                <w:rFonts w:hint="default" w:ascii="Times New Roman" w:hAnsi="Times New Roman" w:cs="Times New Roman"/>
+                <w:b w:val="0"/>
+                <w:bCs/>
+                <w:sz w:val="24"/>
+                <w:szCs w:val="24"/>
+                <w:vertAlign w:val="baseline"/>
+                <w:lang w:val="tr"/>
+              </w:rPr>
+            </w:pPr>
+            <w:r>
+              <w:rPr>
+                <w:rFonts w:hint="default" w:ascii="Times New Roman" w:hAnsi="Times New Roman" w:cs="Times New Roman"/>
+                <w:b w:val="0"/>
+                <w:bCs/>
+                <w:sz w:val="24"/>
+                <w:szCs w:val="24"/>
+                <w:vertAlign w:val="baseline"/>
+                <w:lang w:val="tr"/>
+              </w:rPr>
+              <w:t>Teacher clicks the ‘open courses’ button, system redirects to the page and loads the related data.</w:t>
+            </w:r>
+          </w:p>
+          <w:p>
+            <w:pPr>
+              <w:pStyle w:val="5"/>
+              <w:numPr>
+                <w:ilvl w:val="0"/>
+                <w:numId w:val="5"/>
+              </w:numPr>
+              <w:pBdr>
+                <w:top w:val="none" w:color="auto" w:sz="0" w:space="0"/>
+                <w:left w:val="none" w:color="auto" w:sz="0" w:space="0"/>
+                <w:bottom w:val="none" w:color="auto" w:sz="0" w:space="0"/>
+                <w:right w:val="none" w:color="auto" w:sz="0" w:space="0"/>
+                <w:between w:val="none" w:color="auto" w:sz="0" w:space="0"/>
+              </w:pBdr>
+              <w:spacing w:after="240" w:line="240" w:lineRule="auto"/>
+              <w:ind w:left="0" w:leftChars="0" w:firstLine="0" w:firstLineChars="0"/>
+              <w:rPr>
+                <w:rFonts w:hint="default" w:ascii="Times New Roman" w:hAnsi="Times New Roman" w:cs="Times New Roman"/>
+                <w:b w:val="0"/>
+                <w:bCs/>
+                <w:sz w:val="24"/>
+                <w:szCs w:val="24"/>
+                <w:vertAlign w:val="baseline"/>
+                <w:lang w:val="tr"/>
+              </w:rPr>
+            </w:pPr>
+            <w:r>
+              <w:rPr>
+                <w:rFonts w:hint="default" w:ascii="Times New Roman" w:hAnsi="Times New Roman" w:cs="Times New Roman"/>
+                <w:b w:val="0"/>
+                <w:bCs/>
+                <w:sz w:val="24"/>
+                <w:szCs w:val="24"/>
+                <w:vertAlign w:val="baseline"/>
+                <w:lang w:val="tr"/>
+              </w:rPr>
+              <w:t>Teacher clicks the ‘send reques’ for desired course.</w:t>
+            </w:r>
+          </w:p>
+          <w:p>
+            <w:pPr>
+              <w:pStyle w:val="5"/>
+              <w:numPr>
+                <w:ilvl w:val="0"/>
+                <w:numId w:val="5"/>
+              </w:numPr>
+              <w:pBdr>
+                <w:top w:val="none" w:color="auto" w:sz="0" w:space="0"/>
+                <w:left w:val="none" w:color="auto" w:sz="0" w:space="0"/>
+                <w:bottom w:val="none" w:color="auto" w:sz="0" w:space="0"/>
+                <w:right w:val="none" w:color="auto" w:sz="0" w:space="0"/>
+                <w:between w:val="none" w:color="auto" w:sz="0" w:space="0"/>
+              </w:pBdr>
+              <w:spacing w:after="240" w:line="240" w:lineRule="auto"/>
+              <w:ind w:left="0" w:leftChars="0" w:firstLine="0" w:firstLineChars="0"/>
+              <w:rPr>
+                <w:rFonts w:hint="default" w:ascii="Times New Roman" w:hAnsi="Times New Roman" w:cs="Times New Roman"/>
+                <w:b w:val="0"/>
+                <w:bCs/>
+                <w:sz w:val="24"/>
+                <w:szCs w:val="24"/>
+                <w:vertAlign w:val="baseline"/>
+                <w:lang w:val="tr"/>
+              </w:rPr>
+            </w:pPr>
+            <w:r>
+              <w:rPr>
+                <w:rFonts w:hint="default" w:ascii="Times New Roman" w:hAnsi="Times New Roman" w:cs="Times New Roman"/>
+                <w:b w:val="0"/>
+                <w:bCs/>
+                <w:sz w:val="24"/>
+                <w:szCs w:val="24"/>
+                <w:vertAlign w:val="baseline"/>
+                <w:lang w:val="tr"/>
+              </w:rPr>
+              <w:t>System saves the request into ‘requests’ table.</w:t>
+            </w:r>
+          </w:p>
+          <w:p>
+            <w:pPr>
+              <w:pBdr>
+                <w:top w:val="none" w:color="auto" w:sz="0" w:space="0"/>
+                <w:left w:val="none" w:color="auto" w:sz="0" w:space="0"/>
+                <w:bottom w:val="none" w:color="auto" w:sz="0" w:space="0"/>
+                <w:right w:val="none" w:color="auto" w:sz="0" w:space="0"/>
+                <w:between w:val="none" w:color="auto" w:sz="0" w:space="0"/>
+              </w:pBdr>
+              <w:rPr>
+                <w:vertAlign w:val="baseline"/>
+              </w:rPr>
+            </w:pPr>
+          </w:p>
+        </w:tc>
+      </w:tr>
+      <w:tr>
+        <w:tblPrEx>
+          <w:tblBorders>
+            <w:top w:val="single" w:color="auto" w:sz="4" w:space="0"/>
+            <w:left w:val="single" w:color="auto" w:sz="4" w:space="0"/>
+            <w:bottom w:val="single" w:color="auto" w:sz="4" w:space="0"/>
+            <w:right w:val="single" w:color="auto" w:sz="4" w:space="0"/>
+            <w:insideH w:val="single" w:color="auto" w:sz="4" w:space="0"/>
+            <w:insideV w:val="single" w:color="auto" w:sz="4" w:space="0"/>
+          </w:tblBorders>
+          <w:tblLayout w:type="fixed"/>
+          <w:tblCellMar>
+            <w:top w:w="0" w:type="dxa"/>
+            <w:left w:w="108" w:type="dxa"/>
+            <w:bottom w:w="0" w:type="dxa"/>
+            <w:right w:w="108" w:type="dxa"/>
+          </w:tblCellMar>
+        </w:tblPrEx>
+        <w:tc>
+          <w:tcPr>
+            <w:tcW w:w="8522" w:type="dxa"/>
+          </w:tcPr>
+          <w:p>
+            <w:pPr>
+              <w:pBdr>
+                <w:top w:val="none" w:color="auto" w:sz="0" w:space="0"/>
+                <w:left w:val="none" w:color="auto" w:sz="0" w:space="0"/>
+                <w:bottom w:val="none" w:color="auto" w:sz="0" w:space="0"/>
+                <w:right w:val="none" w:color="auto" w:sz="0" w:space="0"/>
+                <w:between w:val="none" w:color="auto" w:sz="0" w:space="0"/>
+              </w:pBdr>
+              <w:ind w:firstLine="480" w:firstLineChars="200"/>
+              <w:rPr>
+                <w:b/>
+                <w:bCs/>
+              </w:rPr>
+            </w:pPr>
+            <w:r>
+              <w:rPr>
+                <w:b/>
+                <w:bCs/>
+              </w:rPr>
+              <w:t>Exceptional Cases:</w:t>
+            </w:r>
+          </w:p>
+          <w:p>
+            <w:pPr>
+              <w:pBdr>
+                <w:top w:val="none" w:color="auto" w:sz="0" w:space="0"/>
+                <w:left w:val="none" w:color="auto" w:sz="0" w:space="0"/>
+                <w:bottom w:val="none" w:color="auto" w:sz="0" w:space="0"/>
+                <w:right w:val="none" w:color="auto" w:sz="0" w:space="0"/>
+                <w:between w:val="none" w:color="auto" w:sz="0" w:space="0"/>
+              </w:pBdr>
+              <w:rPr>
+                <w:vertAlign w:val="baseline"/>
+              </w:rPr>
+            </w:pPr>
+            <w:r>
+              <w:rPr>
+                <w:rFonts w:hint="default"/>
+                <w:b/>
+                <w:bCs/>
+                <w:lang w:val="tr" w:eastAsia="tr-TR"/>
+              </w:rPr>
+              <w:t xml:space="preserve">User Session: </w:t>
+            </w:r>
+            <w:r>
+              <w:rPr>
+                <w:rFonts w:hint="default"/>
+                <w:b w:val="0"/>
+                <w:bCs w:val="0"/>
+                <w:lang w:val="tr" w:eastAsia="tr-TR"/>
+              </w:rPr>
+              <w:t>If the proces cant be done in the required time, session will be expired and user will be redirected to the login page.</w:t>
+            </w:r>
           </w:p>
         </w:tc>
       </w:tr>
@@ -1547,6 +4851,18 @@
 <file path=word/numbering.xml><?xml version="1.0" encoding="utf-8"?>
 <w:numbering xmlns:wpc="http://schemas.microsoft.com/office/word/2010/wordprocessingCanvas" xmlns:mc="http://schemas.openxmlformats.org/markup-compatibility/2006" xmlns:o="urn:schemas-microsoft-com:office:office" xmlns:r="http://schemas.openxmlformats.org/officeDocument/2006/relationships" xmlns:m="http://schemas.openxmlformats.org/officeDocument/2006/math" xmlns:v="urn:schemas-microsoft-com:vml" xmlns:wp14="http://schemas.microsoft.com/office/word/2010/wordprocessingDrawing" xmlns:wp="http://schemas.openxmlformats.org/drawingml/2006/wordprocessingDrawing" xmlns:w10="urn:schemas-microsoft-com:office:word" xmlns:w="http://schemas.openxmlformats.org/wordprocessingml/2006/main" xmlns:w14="http://schemas.microsoft.com/office/word/2010/wordml" xmlns:wpg="http://schemas.microsoft.com/office/word/2010/wordprocessingGroup" xmlns:wpi="http://schemas.microsoft.com/office/word/2010/wordprocessingInk" xmlns:wne="http://schemas.microsoft.com/office/word/2006/wordml" xmlns:wps="http://schemas.microsoft.com/office/word/2010/wordprocessingShape" mc:Ignorable="w14 wp14">
   <w:abstractNum w:abstractNumId="0">
+    <w:nsid w:val="C7E2D5AA"/>
+    <w:multiLevelType w:val="singleLevel"/>
+    <w:tmpl w:val="C7E2D5AA"/>
+    <w:lvl w:ilvl="0" w:tentative="0">
+      <w:start w:val="1"/>
+      <w:numFmt w:val="decimal"/>
+      <w:suff w:val="space"/>
+      <w:lvlText w:val="%1."/>
+      <w:lvlJc w:val="left"/>
+    </w:lvl>
+  </w:abstractNum>
+  <w:abstractNum w:abstractNumId="1">
     <w:nsid w:val="FC3F7F04"/>
     <w:multiLevelType w:val="singleLevel"/>
     <w:tmpl w:val="FC3F7F04"/>
@@ -1558,8 +4874,56 @@
       <w:lvlJc w:val="left"/>
     </w:lvl>
   </w:abstractNum>
+  <w:abstractNum w:abstractNumId="2">
+    <w:nsid w:val="FF5F243F"/>
+    <w:multiLevelType w:val="singleLevel"/>
+    <w:tmpl w:val="FF5F243F"/>
+    <w:lvl w:ilvl="0" w:tentative="0">
+      <w:start w:val="1"/>
+      <w:numFmt w:val="decimal"/>
+      <w:suff w:val="space"/>
+      <w:lvlText w:val="%1."/>
+      <w:lvlJc w:val="left"/>
+    </w:lvl>
+  </w:abstractNum>
+  <w:abstractNum w:abstractNumId="3">
+    <w:nsid w:val="FF9D5920"/>
+    <w:multiLevelType w:val="singleLevel"/>
+    <w:tmpl w:val="FF9D5920"/>
+    <w:lvl w:ilvl="0" w:tentative="0">
+      <w:start w:val="1"/>
+      <w:numFmt w:val="decimal"/>
+      <w:suff w:val="space"/>
+      <w:lvlText w:val="%1."/>
+      <w:lvlJc w:val="left"/>
+    </w:lvl>
+  </w:abstractNum>
+  <w:abstractNum w:abstractNumId="4">
+    <w:nsid w:val="FFF04E9A"/>
+    <w:multiLevelType w:val="singleLevel"/>
+    <w:tmpl w:val="FFF04E9A"/>
+    <w:lvl w:ilvl="0" w:tentative="0">
+      <w:start w:val="1"/>
+      <w:numFmt w:val="decimal"/>
+      <w:suff w:val="space"/>
+      <w:lvlText w:val="%1."/>
+      <w:lvlJc w:val="left"/>
+    </w:lvl>
+  </w:abstractNum>
   <w:num w:numId="1">
+    <w:abstractNumId w:val="1"/>
+  </w:num>
+  <w:num w:numId="2">
     <w:abstractNumId w:val="0"/>
+  </w:num>
+  <w:num w:numId="3">
+    <w:abstractNumId w:val="3"/>
+  </w:num>
+  <w:num w:numId="4">
+    <w:abstractNumId w:val="2"/>
+  </w:num>
+  <w:num w:numId="5">
+    <w:abstractNumId w:val="4"/>
   </w:num>
 </w:numbering>
 </file>

</xml_diff>